<commit_message>
small changes, also added the tranco list
</commit_message>
<xml_diff>
--- a/documentation/thesis.docx
+++ b/documentation/thesis.docx
@@ -686,7 +686,25 @@
                                     <w:sz w:val="20"/>
                                     <w:szCs w:val="20"/>
                                   </w:rPr>
-                                  <w:t>Second Reader: Kousar Aslam</w:t>
+                                  <w:t xml:space="preserve">Second Reader: </w:t>
+                                </w:r>
+                                <w:proofErr w:type="spellStart"/>
+                                <w:r>
+                                  <w:rPr>
+                                    <w:color w:val="595959" w:themeColor="text1" w:themeTint="A6"/>
+                                    <w:sz w:val="20"/>
+                                    <w:szCs w:val="20"/>
+                                  </w:rPr>
+                                  <w:t>Kousar</w:t>
+                                </w:r>
+                                <w:proofErr w:type="spellEnd"/>
+                                <w:r>
+                                  <w:rPr>
+                                    <w:color w:val="595959" w:themeColor="text1" w:themeTint="A6"/>
+                                    <w:sz w:val="20"/>
+                                    <w:szCs w:val="20"/>
+                                  </w:rPr>
+                                  <w:t xml:space="preserve"> Aslam</w:t>
                                 </w:r>
                               </w:p>
                             </w:txbxContent>
@@ -804,7 +822,25 @@
                               <w:sz w:val="20"/>
                               <w:szCs w:val="20"/>
                             </w:rPr>
-                            <w:t>Second Reader: Kousar Aslam</w:t>
+                            <w:t xml:space="preserve">Second Reader: </w:t>
+                          </w:r>
+                          <w:proofErr w:type="spellStart"/>
+                          <w:r>
+                            <w:rPr>
+                              <w:color w:val="595959" w:themeColor="text1" w:themeTint="A6"/>
+                              <w:sz w:val="20"/>
+                              <w:szCs w:val="20"/>
+                            </w:rPr>
+                            <w:t>Kousar</w:t>
+                          </w:r>
+                          <w:proofErr w:type="spellEnd"/>
+                          <w:r>
+                            <w:rPr>
+                              <w:color w:val="595959" w:themeColor="text1" w:themeTint="A6"/>
+                              <w:sz w:val="20"/>
+                              <w:szCs w:val="20"/>
+                            </w:rPr>
+                            <w:t xml:space="preserve"> Aslam</w:t>
                           </w:r>
                         </w:p>
                       </w:txbxContent>
@@ -2983,9 +3019,11 @@
             <w:tcW w:w="4675" w:type="dxa"/>
           </w:tcPr>
           <w:p>
+            <w:proofErr w:type="spellStart"/>
             <w:r>
               <w:t>TWh</w:t>
             </w:r>
+            <w:proofErr w:type="spellEnd"/>
           </w:p>
         </w:tc>
         <w:tc>
@@ -3111,9 +3149,11 @@
             <w:tcW w:w="4675" w:type="dxa"/>
           </w:tcPr>
           <w:p>
+            <w:proofErr w:type="spellStart"/>
             <w:r>
               <w:t>KWg</w:t>
             </w:r>
+            <w:proofErr w:type="spellEnd"/>
           </w:p>
         </w:tc>
         <w:tc>
@@ -3318,7 +3358,15 @@
         <w:t>scientific publications in the past years</w:t>
       </w:r>
       <w:r>
-        <w:t xml:space="preserve"> (Fabbrizzi et al., 2016).</w:t>
+        <w:t xml:space="preserve"> (</w:t>
+      </w:r>
+      <w:proofErr w:type="spellStart"/>
+      <w:r>
+        <w:t>Fabbrizzi</w:t>
+      </w:r>
+      <w:proofErr w:type="spellEnd"/>
+      <w:r>
+        <w:t xml:space="preserve"> et al., 2016).</w:t>
       </w:r>
     </w:p>
     <w:p>
@@ -3438,7 +3486,15 @@
         <w:t>°</w:t>
       </w:r>
       <w:r>
-        <w:t xml:space="preserve">C, a number comparable to the previously measured pre-industrial levels. Additionally, there have also been public awareness campaigns and government reforms (Department for Business, Energy &amp; Industrial Strategy, 2021) (Ge &amp; Ross, 2019). The IT sector alone amounts to 1.4% of those global emissions but it can be reduced to 20% less of that if a switch to renewables were to happen (Telefonaktiebolaget LM Ericsson, 2020). </w:t>
+        <w:t>C, a number comparable to the previously measured pre-industrial levels. Additionally, there have also been public awareness campaigns and government reforms (Department for Business, Energy &amp; Industrial Strategy, 2021) (Ge &amp; Ross, 2019). The IT sector alone amounts to 1.4% of those global emissions but it can be reduced to 20% less of that if a switch to renewables were to happen (</w:t>
+      </w:r>
+      <w:proofErr w:type="spellStart"/>
+      <w:r>
+        <w:t>Telefonaktiebolaget</w:t>
+      </w:r>
+      <w:proofErr w:type="spellEnd"/>
+      <w:r>
+        <w:t xml:space="preserve"> LM Ericsson, 2020). </w:t>
       </w:r>
     </w:p>
     <w:p>
@@ -3485,7 +3541,15 @@
         <w:t xml:space="preserve">in size </w:t>
       </w:r>
       <w:r>
-        <w:t>(Krisetya et al., n.d.)</w:t>
+        <w:t>(</w:t>
+      </w:r>
+      <w:proofErr w:type="spellStart"/>
+      <w:r>
+        <w:t>Krisetya</w:t>
+      </w:r>
+      <w:proofErr w:type="spellEnd"/>
+      <w:r>
+        <w:t xml:space="preserve"> et al., n.d.)</w:t>
       </w:r>
       <w:r>
         <w:t xml:space="preserve"> </w:t>
@@ -3554,7 +3618,15 @@
         <w:t xml:space="preserve"> from 2011 onward </w:t>
       </w:r>
       <w:r>
-        <w:t>(Telefonaktiebolaget LM Ericsson, 2021</w:t>
+        <w:t>(</w:t>
+      </w:r>
+      <w:proofErr w:type="spellStart"/>
+      <w:r>
+        <w:t>Telefonaktiebolaget</w:t>
+      </w:r>
+      <w:proofErr w:type="spellEnd"/>
+      <w:r>
+        <w:t xml:space="preserve"> LM Ericsson, 2021</w:t>
       </w:r>
       <w:r>
         <w:t>, p. 3)</w:t>
@@ -3792,7 +3864,15 @@
         <w:t xml:space="preserve">% of global electricity use </w:t>
       </w:r>
       <w:r>
-        <w:t xml:space="preserve">(Masanet et al., 2020) </w:t>
+        <w:t>(</w:t>
+      </w:r>
+      <w:proofErr w:type="spellStart"/>
+      <w:r>
+        <w:t>Masanet</w:t>
+      </w:r>
+      <w:proofErr w:type="spellEnd"/>
+      <w:r>
+        <w:t xml:space="preserve"> et al., 2020) </w:t>
       </w:r>
       <w:r>
         <w:t xml:space="preserve">which translates to an </w:t>
@@ -3806,9 +3886,11 @@
       <w:r>
         <w:t xml:space="preserve"> around 200-250 </w:t>
       </w:r>
+      <w:proofErr w:type="spellStart"/>
       <w:r>
         <w:t>TWh</w:t>
       </w:r>
+      <w:proofErr w:type="spellEnd"/>
       <w:r>
         <w:t xml:space="preserve"> of electricity per year (</w:t>
       </w:r>
@@ -3819,8 +3901,13 @@
         <w:t>)</w:t>
       </w:r>
       <w:r>
-        <w:t xml:space="preserve"> with some estimates going as high as 400 TWh</w:t>
-      </w:r>
+        <w:t xml:space="preserve"> with some estimates going as high as 400 </w:t>
+      </w:r>
+      <w:proofErr w:type="spellStart"/>
+      <w:r>
+        <w:t>TWh</w:t>
+      </w:r>
+      <w:proofErr w:type="spellEnd"/>
       <w:r>
         <w:t xml:space="preserve">. In general, the </w:t>
       </w:r>
@@ -3840,7 +3927,15 @@
         <w:t>to hardware improvements in processor efficiency and idle power usage</w:t>
       </w:r>
       <w:r>
-        <w:t xml:space="preserve"> (Masanet et al., 2020)</w:t>
+        <w:t xml:space="preserve"> (</w:t>
+      </w:r>
+      <w:proofErr w:type="spellStart"/>
+      <w:r>
+        <w:t>Masanet</w:t>
+      </w:r>
+      <w:proofErr w:type="spellEnd"/>
+      <w:r>
+        <w:t xml:space="preserve"> et al., 2020)</w:t>
       </w:r>
       <w:r>
         <w:t xml:space="preserve">. </w:t>
@@ -4188,7 +4283,15 @@
         <w:t>Thiagarajan et al., 2012</w:t>
       </w:r>
       <w:r>
-        <w:t>; Zhu &amp; Reddi, 2013</w:t>
+        <w:t xml:space="preserve">; Zhu &amp; </w:t>
+      </w:r>
+      <w:proofErr w:type="spellStart"/>
+      <w:r>
+        <w:t>Reddi</w:t>
+      </w:r>
+      <w:proofErr w:type="spellEnd"/>
+      <w:r>
+        <w:t>, 2013</w:t>
       </w:r>
       <w:r>
         <w:t>).</w:t>
@@ -4224,102 +4327,54 @@
         <w:t xml:space="preserve">. </w:t>
       </w:r>
       <w:r>
-        <w:rPr>
-          <w:highlight w:val="yellow"/>
-        </w:rPr>
         <w:t>Some are based on either estimates of regional or of worldwide energy consumptio</w:t>
       </w:r>
       <w:r>
-        <w:rPr>
-          <w:highlight w:val="yellow"/>
-        </w:rPr>
         <w:t>n and footprint</w:t>
       </w:r>
       <w:r>
-        <w:rPr>
-          <w:highlight w:val="yellow"/>
-        </w:rPr>
         <w:t xml:space="preserve"> </w:t>
       </w:r>
       <w:r>
-        <w:rPr>
-          <w:highlight w:val="yellow"/>
-        </w:rPr>
-        <w:t>while on the web,</w:t>
-      </w:r>
-      <w:r>
-        <w:rPr>
-          <w:highlight w:val="yellow"/>
-        </w:rPr>
+        <w:t>while on the web</w:t>
+      </w:r>
+      <w:r>
+        <w:t xml:space="preserve"> </w:t>
+      </w:r>
+      <w:r>
+        <w:t>and are</w:t>
+      </w:r>
+      <w:r>
         <w:t xml:space="preserve"> combined with </w:t>
       </w:r>
       <w:r>
-        <w:rPr>
-          <w:highlight w:val="yellow"/>
-        </w:rPr>
         <w:t>traffic estimates</w:t>
       </w:r>
       <w:r>
-        <w:rPr>
-          <w:highlight w:val="yellow"/>
-        </w:rPr>
         <w:t xml:space="preserve"> to compute the </w:t>
       </w:r>
       <w:r>
-        <w:rPr>
-          <w:highlight w:val="yellow"/>
-        </w:rPr>
         <w:t xml:space="preserve">amount of </w:t>
       </w:r>
       <w:r>
-        <w:rPr>
-          <w:highlight w:val="yellow"/>
-        </w:rPr>
         <w:t xml:space="preserve">energy consumed </w:t>
       </w:r>
       <w:r>
-        <w:rPr>
-          <w:highlight w:val="yellow"/>
-        </w:rPr>
         <w:t xml:space="preserve">and dioxide generated </w:t>
       </w:r>
       <w:r>
-        <w:rPr>
-          <w:highlight w:val="yellow"/>
-        </w:rPr>
         <w:t xml:space="preserve">per </w:t>
       </w:r>
       <w:r>
-        <w:rPr>
-          <w:highlight w:val="yellow"/>
-        </w:rPr>
         <w:t>some data amount</w:t>
       </w:r>
       <w:r>
-        <w:rPr>
-          <w:highlight w:val="yellow"/>
-        </w:rPr>
-        <w:t>.</w:t>
-      </w:r>
-      <w:r>
-        <w:t xml:space="preserve"> </w:t>
-      </w:r>
-      <w:r>
-        <w:rPr>
-          <w:highlight w:val="yellow"/>
-        </w:rPr>
-        <w:t xml:space="preserve">The distinction with the largest influence on the result is </w:t>
-      </w:r>
-      <w:r>
-        <w:rPr>
-          <w:highlight w:val="yellow"/>
-        </w:rPr>
+        <w:t xml:space="preserve">. The distinction with the largest influence on the result is </w:t>
+      </w:r>
+      <w:r>
         <w:t>how the analysis boundaries have been set</w:t>
       </w:r>
       <w:r>
-        <w:rPr>
-          <w:highlight w:val="yellow"/>
-        </w:rPr>
         <w:t>.</w:t>
       </w:r>
       <w:r>
@@ -4711,11 +4766,16 @@
       <w:r>
         <w:t xml:space="preserve">. There, any websites that is hosted by a ‘Green’ data center is shown as using </w:t>
       </w:r>
+      <w:proofErr w:type="gramStart"/>
       <w:r>
         <w:t>G</w:t>
       </w:r>
       <w:r>
-        <w:t xml:space="preserve">reen energy (Note: Not all centers mentioned on the GWF website use </w:t>
+        <w:t>reen</w:t>
+      </w:r>
+      <w:proofErr w:type="gramEnd"/>
+      <w:r>
+        <w:t xml:space="preserve"> energy (Note: Not all centers mentioned on the GWF website use </w:t>
       </w:r>
       <w:r>
         <w:t>G</w:t>
@@ -4947,9 +5007,11 @@
       <w:r>
         <w:t xml:space="preserve">has been sourced from the </w:t>
       </w:r>
+      <w:proofErr w:type="spellStart"/>
       <w:r>
         <w:t>Tranco</w:t>
       </w:r>
+      <w:proofErr w:type="spellEnd"/>
       <w:r>
         <w:rPr>
           <w:rStyle w:val="FootnoteReference"/>
@@ -4972,7 +5034,15 @@
         <w:t xml:space="preserve">cast). </w:t>
       </w:r>
       <w:r>
-        <w:t xml:space="preserve">The reason for using Tranco, and not either of the four other rankings is that </w:t>
+        <w:t xml:space="preserve">The reason for using </w:t>
+      </w:r>
+      <w:proofErr w:type="spellStart"/>
+      <w:r>
+        <w:t>Tranco</w:t>
+      </w:r>
+      <w:proofErr w:type="spellEnd"/>
+      <w:r>
+        <w:t xml:space="preserve">, and not either of the four other rankings is that </w:t>
       </w:r>
       <w:r>
         <w:t>they</w:t>
@@ -4987,7 +5057,15 @@
         <w:t xml:space="preserve">The data has been </w:t>
       </w:r>
       <w:r>
-        <w:t>sourced from the original rankings and then averaged over a thirty-day period (le Pochat et al., 2019)</w:t>
+        <w:t xml:space="preserve">sourced from the original rankings and then averaged over a thirty-day period (le </w:t>
+      </w:r>
+      <w:proofErr w:type="spellStart"/>
+      <w:r>
+        <w:t>Pochat</w:t>
+      </w:r>
+      <w:proofErr w:type="spellEnd"/>
+      <w:r>
+        <w:t xml:space="preserve"> et al., 2019)</w:t>
       </w:r>
       <w:r>
         <w:t>.</w:t>
@@ -5357,7 +5435,15 @@
     </w:p>
     <w:p>
       <w:r>
-        <w:t xml:space="preserve">Overall, the first 65,600 websites from the Tranco list </w:t>
+        <w:t xml:space="preserve">Overall, the first 65,600 websites from the </w:t>
+      </w:r>
+      <w:proofErr w:type="spellStart"/>
+      <w:r>
+        <w:t>Tranco</w:t>
+      </w:r>
+      <w:proofErr w:type="spellEnd"/>
+      <w:r>
+        <w:t xml:space="preserve"> list </w:t>
       </w:r>
       <w:r>
         <w:t xml:space="preserve">are </w:t>
@@ -5494,8 +5580,13 @@
         </w:pBdr>
         <w:shd w:val="clear" w:color="auto" w:fill="F2F2F2" w:themeFill="background1" w:themeFillShade="F2"/>
       </w:pPr>
-      <w:r>
-        <w:t>Jupyter v2022.5.1001601848</w:t>
+      <w:proofErr w:type="spellStart"/>
+      <w:r>
+        <w:t>Jupyter</w:t>
+      </w:r>
+      <w:proofErr w:type="spellEnd"/>
+      <w:r>
+        <w:t xml:space="preserve"> v2022.5.1001601848</w:t>
       </w:r>
     </w:p>
     <w:p>
@@ -5704,7 +5795,15 @@
         <w:t>W</w:t>
       </w:r>
       <w:r>
-        <w:t xml:space="preserve">ritten by Nikolay Kim and Andrew Svetlov. A client/server library that utilizes </w:t>
+        <w:t xml:space="preserve">ritten by Nikolay Kim and Andrew </w:t>
+      </w:r>
+      <w:proofErr w:type="spellStart"/>
+      <w:r>
+        <w:t>Svetlov</w:t>
+      </w:r>
+      <w:proofErr w:type="spellEnd"/>
+      <w:r>
+        <w:t xml:space="preserve">. A client/server library that utilizes </w:t>
       </w:r>
       <w:r>
         <w:t>ASYNCIO</w:t>
@@ -5787,7 +5886,31 @@
         </w:numPr>
       </w:pPr>
       <w:r>
-        <w:t>An .ipynb notebook file (notebook.ipynb) which was used in VSCode to combine the collected .csv files into one file (called main.csv), format it, clean any potential issues with it and generate data for the thesis.</w:t>
+        <w:t>An .</w:t>
+      </w:r>
+      <w:proofErr w:type="spellStart"/>
+      <w:r>
+        <w:t>ipynb</w:t>
+      </w:r>
+      <w:proofErr w:type="spellEnd"/>
+      <w:r>
+        <w:t xml:space="preserve"> notebook file (</w:t>
+      </w:r>
+      <w:proofErr w:type="spellStart"/>
+      <w:r>
+        <w:t>notebook.ipynb</w:t>
+      </w:r>
+      <w:proofErr w:type="spellEnd"/>
+      <w:r>
+        <w:t xml:space="preserve">) which was used in </w:t>
+      </w:r>
+      <w:proofErr w:type="spellStart"/>
+      <w:r>
+        <w:t>VSCode</w:t>
+      </w:r>
+      <w:proofErr w:type="spellEnd"/>
+      <w:r>
+        <w:t xml:space="preserve"> to combine the collected .csv files into one file (called main.csv), format it, clean any potential issues with it and generate data for the thesis.</w:t>
       </w:r>
     </w:p>
     <w:p>
@@ -5879,8 +6002,13 @@
           <w:numId w:val="18"/>
         </w:numPr>
       </w:pPr>
-      <w:r>
-        <w:t>Tld 0.12.6</w:t>
+      <w:proofErr w:type="spellStart"/>
+      <w:r>
+        <w:t>Tld</w:t>
+      </w:r>
+      <w:proofErr w:type="spellEnd"/>
+      <w:r>
+        <w:t xml:space="preserve"> 0.12.6</w:t>
       </w:r>
       <w:r>
         <w:rPr>
@@ -5908,9 +6036,11 @@
       <w:r>
         <w:t>‘</w:t>
       </w:r>
+      <w:proofErr w:type="spellStart"/>
       <w:r>
         <w:t>pathlib</w:t>
       </w:r>
+      <w:proofErr w:type="spellEnd"/>
       <w:r>
         <w:t>’</w:t>
       </w:r>
@@ -5944,9 +6074,11 @@
       <w:r>
         <w:t>‘</w:t>
       </w:r>
+      <w:proofErr w:type="spellStart"/>
       <w:r>
         <w:t>os</w:t>
       </w:r>
+      <w:proofErr w:type="spellEnd"/>
       <w:r>
         <w:t>’</w:t>
       </w:r>
@@ -6085,7 +6217,15 @@
         <w:t xml:space="preserve"> </w:t>
       </w:r>
       <w:r>
-        <w:t>(nationalgridESO, n.d.).</w:t>
+        <w:t>(</w:t>
+      </w:r>
+      <w:proofErr w:type="spellStart"/>
+      <w:r>
+        <w:t>nationalgridESO</w:t>
+      </w:r>
+      <w:proofErr w:type="spellEnd"/>
+      <w:r>
+        <w:t>, n.d.).</w:t>
       </w:r>
       <w:r>
         <w:t xml:space="preserve"> Usually measured in grams of </w:t>
@@ -6167,9 +6307,11 @@
       <w:r>
         <w:t xml:space="preserve">Klaus </w:t>
       </w:r>
+      <w:proofErr w:type="spellStart"/>
       <w:r>
         <w:t>Büchel</w:t>
       </w:r>
+      <w:proofErr w:type="spellEnd"/>
       <w:r>
         <w:t xml:space="preserve"> (1996) as what “</w:t>
       </w:r>
@@ -6242,7 +6384,15 @@
         <w:t>the</w:t>
       </w:r>
       <w:r>
-        <w:t xml:space="preserve"> broadening would </w:t>
+        <w:t xml:space="preserve"> broadening </w:t>
+      </w:r>
+      <w:proofErr w:type="gramStart"/>
+      <w:r>
+        <w:t>would</w:t>
+      </w:r>
+      <w:proofErr w:type="gramEnd"/>
+      <w:r>
+        <w:t xml:space="preserve"> </w:t>
       </w:r>
       <w:r>
         <w:t>overestimate the amount of elements/hardware with any influence that need to be looked at and add unnecessary complexity.</w:t>
@@ -6749,7 +6899,15 @@
         <w:t xml:space="preserve">are </w:t>
       </w:r>
       <w:r>
-        <w:t xml:space="preserve">sourced from the original Tranco list and there </w:t>
+        <w:t xml:space="preserve">sourced from the original </w:t>
+      </w:r>
+      <w:proofErr w:type="spellStart"/>
+      <w:r>
+        <w:t>Tranco</w:t>
+      </w:r>
+      <w:proofErr w:type="spellEnd"/>
+      <w:r>
+        <w:t xml:space="preserve"> list and there </w:t>
       </w:r>
       <w:r>
         <w:t xml:space="preserve">are </w:t>
@@ -6842,28 +7000,37 @@
       <w:pPr>
         <w:pStyle w:val="Caption"/>
         <w:keepNext/>
+        <w:rPr>
+          <w:noProof/>
+        </w:rPr>
       </w:pPr>
       <w:r>
         <w:t xml:space="preserve">Figure </w:t>
       </w:r>
-      <w:fldSimple w:instr=" SEQ Figure \* ARABIC ">
-        <w:r>
-          <w:rPr>
-            <w:noProof/>
-          </w:rPr>
-          <w:t>1</w:t>
-        </w:r>
-      </w:fldSimple>
+      <w:r>
+        <w:fldChar w:fldCharType="begin"/>
+      </w:r>
+      <w:r>
+        <w:instrText xml:space="preserve"> SEQ Figure \* ARABIC </w:instrText>
+      </w:r>
+      <w:r>
+        <w:fldChar w:fldCharType="separate"/>
+      </w:r>
+      <w:r>
+        <w:rPr>
+          <w:noProof/>
+        </w:rPr>
+        <w:t>1</w:t>
+      </w:r>
+      <w:r>
+        <w:rPr>
+          <w:noProof/>
+        </w:rPr>
+        <w:fldChar w:fldCharType="end"/>
+      </w:r>
       <w:r>
         <w:t>: TLD Distribution</w:t>
       </w:r>
-    </w:p>
-    <w:p>
-      <w:pPr>
-        <w:rPr>
-          <w:noProof/>
-        </w:rPr>
-      </w:pPr>
     </w:p>
     <w:p>
       <w:r>
@@ -6987,24 +7154,29 @@
         <w:footnoteReference w:id="13"/>
       </w:r>
       <w:r>
-        <w:t xml:space="preserve"> at 304MB. </w:t>
-      </w:r>
+        <w:t xml:space="preserve"> at 304MB. These are only outliers though as the mean size is only 3.69MB and the </w:t>
+      </w:r>
+      <w:r>
+        <w:t xml:space="preserve">less </w:t>
+      </w:r>
+      <w:r>
+        <w:t xml:space="preserve">affected by </w:t>
+      </w:r>
+      <w:proofErr w:type="gramStart"/>
+      <w:r>
+        <w:t>outliers</w:t>
+      </w:r>
+      <w:proofErr w:type="gramEnd"/>
+      <w:r>
+        <w:t xml:space="preserve"> median stands at 2.23MB. Overall, all the websites take 184.93GB of space.</w:t>
+      </w:r>
+    </w:p>
+    <w:p>
+      <w:pPr>
+        <w:pStyle w:val="Heading4"/>
+      </w:pPr>
       <w:r>
         <w:lastRenderedPageBreak/>
-        <w:t xml:space="preserve">These are only outliers though as the mean size is only 3.69MB and the </w:t>
-      </w:r>
-      <w:r>
-        <w:t xml:space="preserve">less </w:t>
-      </w:r>
-      <w:r>
-        <w:t>affected by outliers median stands at 2.23MB. Overall, all the websites take 184.93GB of space.</w:t>
-      </w:r>
-    </w:p>
-    <w:p>
-      <w:pPr>
-        <w:pStyle w:val="Heading4"/>
-      </w:pPr>
-      <w:r>
         <w:t>CO2 Distribution</w:t>
       </w:r>
     </w:p>
@@ -7753,13 +7925,37 @@
         <w:t xml:space="preserve">” </w:t>
       </w:r>
       <w:r>
-        <w:t>(Alghushairy et al., 2020)</w:t>
+        <w:t>(</w:t>
+      </w:r>
+      <w:proofErr w:type="spellStart"/>
+      <w:r>
+        <w:t>Alghushairy</w:t>
+      </w:r>
+      <w:proofErr w:type="spellEnd"/>
+      <w:r>
+        <w:t xml:space="preserve"> et al., 2020)</w:t>
       </w:r>
       <w:r>
         <w:t xml:space="preserve"> and univariate outliers are defined </w:t>
       </w:r>
       <w:r>
-        <w:t xml:space="preserve">by Tabachinck &amp; Fidell </w:t>
+        <w:t xml:space="preserve">by </w:t>
+      </w:r>
+      <w:proofErr w:type="spellStart"/>
+      <w:r>
+        <w:t>Tabachinck</w:t>
+      </w:r>
+      <w:proofErr w:type="spellEnd"/>
+      <w:r>
+        <w:t xml:space="preserve"> &amp; </w:t>
+      </w:r>
+      <w:proofErr w:type="spellStart"/>
+      <w:r>
+        <w:t>Fidell</w:t>
+      </w:r>
+      <w:proofErr w:type="spellEnd"/>
+      <w:r>
+        <w:t xml:space="preserve"> </w:t>
       </w:r>
       <w:r>
         <w:t>as “</w:t>
@@ -7794,7 +7990,13 @@
     </w:p>
     <w:p>
       <w:r>
-        <w:t>Understanding the nature of our outliers is important to the nature and validity of the data. What made the outliers occur? Was it human error or a technical one, and what do they say about the websites?</w:t>
+        <w:t>Understanding the nature of our outliers is important to the nature and validity of the data. What made the</w:t>
+      </w:r>
+      <w:r>
+        <w:t>m</w:t>
+      </w:r>
+      <w:r>
+        <w:t xml:space="preserve"> occur? Was it human error or a technical one, and what do they say about the websites?</w:t>
       </w:r>
     </w:p>
     <w:p>
@@ -7814,7 +8016,6 @@
         <w:t xml:space="preserve"> </w:t>
       </w:r>
     </w:p>
-    <w:p/>
     <w:tbl>
       <w:tblPr>
         <w:tblStyle w:val="TableGrid"/>
@@ -8198,18 +8399,20 @@
         <w:t>6692</w:t>
       </w:r>
       <w:r>
-        <w:t>, a loss decrease of 13%, down to 7% overall and if we simply take the dataset average of 3.69mb then the loss increases with almost 10%, up to almost 30 because we are left with only 35153 domains.</w:t>
-      </w:r>
-    </w:p>
-    <w:p>
-      <w:r>
-        <w:t xml:space="preserve"> In the end, the decision on which sites are outliers is</w:t>
-      </w:r>
-      <w:r>
-        <w:t xml:space="preserve"> purely</w:t>
-      </w:r>
-      <w:r>
-        <w:t xml:space="preserve"> subjective.</w:t>
+        <w:t xml:space="preserve">, a loss </w:t>
+      </w:r>
+      <w:proofErr w:type="gramStart"/>
+      <w:r>
+        <w:t>decrease</w:t>
+      </w:r>
+      <w:proofErr w:type="gramEnd"/>
+      <w:r>
+        <w:t xml:space="preserve"> of 13%, down to 7% overall and if we simply take the dataset average of 3.69mb then the loss increases with almost 10%, up to almost 30 because we are left with only 35153 domains.</w:t>
+      </w:r>
+    </w:p>
+    <w:p>
+      <w:r>
+        <w:t xml:space="preserve"> In the end, the decision on which sites are outliers is purely subjective.</w:t>
       </w:r>
     </w:p>
     <w:p>
@@ -8504,14 +8707,27 @@
                             <w:r>
                               <w:t xml:space="preserve">Figure </w:t>
                             </w:r>
-                            <w:fldSimple w:instr=" SEQ Figure \* ARABIC ">
-                              <w:r>
-                                <w:rPr>
-                                  <w:noProof/>
-                                </w:rPr>
-                                <w:t>3</w:t>
-                              </w:r>
-                            </w:fldSimple>
+                            <w:r>
+                              <w:fldChar w:fldCharType="begin"/>
+                            </w:r>
+                            <w:r>
+                              <w:instrText xml:space="preserve"> SEQ Figure \* ARABIC </w:instrText>
+                            </w:r>
+                            <w:r>
+                              <w:fldChar w:fldCharType="separate"/>
+                            </w:r>
+                            <w:r>
+                              <w:rPr>
+                                <w:noProof/>
+                              </w:rPr>
+                              <w:t>3</w:t>
+                            </w:r>
+                            <w:r>
+                              <w:rPr>
+                                <w:noProof/>
+                              </w:rPr>
+                              <w:fldChar w:fldCharType="end"/>
+                            </w:r>
                             <w:r>
                               <w:t>: An example of the largest files</w:t>
                             </w:r>
@@ -8545,14 +8761,27 @@
                       <w:r>
                         <w:t xml:space="preserve">Figure </w:t>
                       </w:r>
-                      <w:fldSimple w:instr=" SEQ Figure \* ARABIC ">
-                        <w:r>
-                          <w:rPr>
-                            <w:noProof/>
-                          </w:rPr>
-                          <w:t>3</w:t>
-                        </w:r>
-                      </w:fldSimple>
+                      <w:r>
+                        <w:fldChar w:fldCharType="begin"/>
+                      </w:r>
+                      <w:r>
+                        <w:instrText xml:space="preserve"> SEQ Figure \* ARABIC </w:instrText>
+                      </w:r>
+                      <w:r>
+                        <w:fldChar w:fldCharType="separate"/>
+                      </w:r>
+                      <w:r>
+                        <w:rPr>
+                          <w:noProof/>
+                        </w:rPr>
+                        <w:t>3</w:t>
+                      </w:r>
+                      <w:r>
+                        <w:rPr>
+                          <w:noProof/>
+                        </w:rPr>
+                        <w:fldChar w:fldCharType="end"/>
+                      </w:r>
                       <w:r>
                         <w:t>: An example of the largest files</w:t>
                       </w:r>
@@ -8566,7 +8795,13 @@
         </mc:AlternateContent>
       </w:r>
       <w:r>
-        <w:t>different days and it showed that the website is filled with heavily unoptimized images and videos, most of them coming from article previews, automatically scrolling sections and ads.  For example, on 27/05/2022 there were two identical ad videos hosted on the website each of them being 84.4MB. On 06/10 again, minutes after the previously mentioned test, the website ballooned from 11.4 to 1</w:t>
+        <w:t xml:space="preserve">different days and it showed that the website is filled with heavily unoptimized images and videos, most of them coming from article previews, automatically scrolling sections and ads.  For example, on 27/05/2022 there were two identical ad videos hosted on the website each of them being 84.4MB. On 06/10 again, minutes after the previously mentioned test, the website </w:t>
+      </w:r>
+      <w:r>
+        <w:t>increased</w:t>
+      </w:r>
+      <w:r>
+        <w:t xml:space="preserve"> from 11.4 to 1</w:t>
       </w:r>
       <w:r>
         <w:t>6</w:t>
@@ -8649,14 +8884,27 @@
       <w:r>
         <w:t xml:space="preserve">Figure </w:t>
       </w:r>
-      <w:fldSimple w:instr=" SEQ Figure \* ARABIC ">
-        <w:r>
-          <w:rPr>
-            <w:noProof/>
-          </w:rPr>
-          <w:t>4</w:t>
-        </w:r>
-      </w:fldSimple>
+      <w:r>
+        <w:fldChar w:fldCharType="begin"/>
+      </w:r>
+      <w:r>
+        <w:instrText xml:space="preserve"> SEQ Figure \* ARABIC </w:instrText>
+      </w:r>
+      <w:r>
+        <w:fldChar w:fldCharType="separate"/>
+      </w:r>
+      <w:r>
+        <w:rPr>
+          <w:noProof/>
+        </w:rPr>
+        <w:t>4</w:t>
+      </w:r>
+      <w:r>
+        <w:rPr>
+          <w:noProof/>
+        </w:rPr>
+        <w:fldChar w:fldCharType="end"/>
+      </w:r>
       <w:r>
         <w:t>: 06/10/2022, 16:53, LeMatin.ma</w:t>
       </w:r>
@@ -8726,14 +8974,27 @@
       <w:r>
         <w:t xml:space="preserve">Figure </w:t>
       </w:r>
-      <w:fldSimple w:instr=" SEQ Figure \* ARABIC ">
-        <w:r>
-          <w:rPr>
-            <w:noProof/>
-          </w:rPr>
-          <w:t>5</w:t>
-        </w:r>
-      </w:fldSimple>
+      <w:r>
+        <w:fldChar w:fldCharType="begin"/>
+      </w:r>
+      <w:r>
+        <w:instrText xml:space="preserve"> SEQ Figure \* ARABIC </w:instrText>
+      </w:r>
+      <w:r>
+        <w:fldChar w:fldCharType="separate"/>
+      </w:r>
+      <w:r>
+        <w:rPr>
+          <w:noProof/>
+        </w:rPr>
+        <w:t>5</w:t>
+      </w:r>
+      <w:r>
+        <w:rPr>
+          <w:noProof/>
+        </w:rPr>
+        <w:fldChar w:fldCharType="end"/>
+      </w:r>
       <w:r>
         <w:t>: 06/10/2022, 16:59, LeMatin.ma</w:t>
       </w:r>
@@ -8831,14 +9092,27 @@
       <w:r>
         <w:t xml:space="preserve">Figure </w:t>
       </w:r>
-      <w:fldSimple w:instr=" SEQ Figure \* ARABIC ">
-        <w:r>
-          <w:rPr>
-            <w:noProof/>
-          </w:rPr>
-          <w:t>6</w:t>
-        </w:r>
-      </w:fldSimple>
+      <w:r>
+        <w:fldChar w:fldCharType="begin"/>
+      </w:r>
+      <w:r>
+        <w:instrText xml:space="preserve"> SEQ Figure \* ARABIC </w:instrText>
+      </w:r>
+      <w:r>
+        <w:fldChar w:fldCharType="separate"/>
+      </w:r>
+      <w:r>
+        <w:rPr>
+          <w:noProof/>
+        </w:rPr>
+        <w:t>6</w:t>
+      </w:r>
+      <w:r>
+        <w:rPr>
+          <w:noProof/>
+        </w:rPr>
+        <w:fldChar w:fldCharType="end"/>
+      </w:r>
       <w:r>
         <w:t xml:space="preserve">: 18/06/2022, </w:t>
       </w:r>
@@ -8982,7 +9256,7 @@
                               <w:t xml:space="preserve">Figure </w:t>
                             </w:r>
                             <w:r>
-                              <w:t>9</w:t>
+                              <w:t>8</w:t>
                             </w:r>
                             <w:r>
                               <w:t>: The same website, 25/06/2022, Google Chrome</w:t>
@@ -9021,7 +9295,7 @@
                         <w:t xml:space="preserve">Figure </w:t>
                       </w:r>
                       <w:r>
-                        <w:t>9</w:t>
+                        <w:t>8</w:t>
                       </w:r>
                       <w:r>
                         <w:t>: The same website, 25/06/2022, Google Chrome</w:t>
@@ -9094,14 +9368,27 @@
                             <w:r>
                               <w:t xml:space="preserve">Figure </w:t>
                             </w:r>
-                            <w:fldSimple w:instr=" SEQ Figure \* ARABIC ">
-                              <w:r>
-                                <w:rPr>
-                                  <w:noProof/>
-                                </w:rPr>
-                                <w:t>7</w:t>
-                              </w:r>
-                            </w:fldSimple>
+                            <w:r>
+                              <w:fldChar w:fldCharType="begin"/>
+                            </w:r>
+                            <w:r>
+                              <w:instrText xml:space="preserve"> SEQ Figure \* ARABIC </w:instrText>
+                            </w:r>
+                            <w:r>
+                              <w:fldChar w:fldCharType="separate"/>
+                            </w:r>
+                            <w:r>
+                              <w:rPr>
+                                <w:noProof/>
+                              </w:rPr>
+                              <w:t>7</w:t>
+                            </w:r>
+                            <w:r>
+                              <w:rPr>
+                                <w:noProof/>
+                              </w:rPr>
+                              <w:fldChar w:fldCharType="end"/>
+                            </w:r>
                             <w:r>
                               <w:t>: Lematin.ma, as measured on 25/06/2022</w:t>
                             </w:r>
@@ -9138,14 +9425,27 @@
                       <w:r>
                         <w:t xml:space="preserve">Figure </w:t>
                       </w:r>
-                      <w:fldSimple w:instr=" SEQ Figure \* ARABIC ">
-                        <w:r>
-                          <w:rPr>
-                            <w:noProof/>
-                          </w:rPr>
-                          <w:t>7</w:t>
-                        </w:r>
-                      </w:fldSimple>
+                      <w:r>
+                        <w:fldChar w:fldCharType="begin"/>
+                      </w:r>
+                      <w:r>
+                        <w:instrText xml:space="preserve"> SEQ Figure \* ARABIC </w:instrText>
+                      </w:r>
+                      <w:r>
+                        <w:fldChar w:fldCharType="separate"/>
+                      </w:r>
+                      <w:r>
+                        <w:rPr>
+                          <w:noProof/>
+                        </w:rPr>
+                        <w:t>7</w:t>
+                      </w:r>
+                      <w:r>
+                        <w:rPr>
+                          <w:noProof/>
+                        </w:rPr>
+                        <w:fldChar w:fldCharType="end"/>
+                      </w:r>
                       <w:r>
                         <w:t>: Lematin.ma, as measured on 25/06/2022</w:t>
                       </w:r>
@@ -9230,19 +9530,104 @@
         <w:t xml:space="preserve">For both of these examples there were </w:t>
       </w:r>
       <w:r>
-        <w:t>inconsistencies found with regards to the sizes that Developer Tools and Website Carbon were both reporting. Lematin was mostly measured at around 300mb and Warner Bros. Games at 175mb. While researching this it was found that in the estimates given by Chrome there were often media (high-resolution videos and images) which were returning a “206 Partial Content” response code which is defined by Mozilla as “</w:t>
+        <w:t xml:space="preserve">inconsistencies found with regards to the sizes that Developer Tools and Website Carbon were both reporting. </w:t>
+      </w:r>
+      <w:proofErr w:type="spellStart"/>
+      <w:r>
+        <w:t>Lematin</w:t>
+      </w:r>
+      <w:proofErr w:type="spellEnd"/>
+      <w:r>
+        <w:t xml:space="preserve"> was mostly measured at around 300mb </w:t>
+      </w:r>
+      <w:r>
+        <w:t xml:space="preserve">in WC and 170mb in Chrome, and a similar type of inconsistency was found across other websites. </w:t>
+      </w:r>
+      <w:r>
+        <w:t>While researching this it was found that in the estimates given by Chrome there were often media (high-resolution videos and images) which were returning a “206 Partial Content” response code which is defined by Mozilla as “</w:t>
       </w:r>
       <w:r>
         <w:t>request has succeeded and the body contains the requested ranges of data, as described in the Range header of the request</w:t>
       </w:r>
       <w:r>
-        <w:t xml:space="preserve">”. </w:t>
-      </w:r>
-      <w:r>
-        <w:t xml:space="preserve">This means that the data is recognized by the website but not fully loaded unless it is needed. </w:t>
-      </w:r>
-      <w:r>
-        <w:t xml:space="preserve">The reason why Website Carbon reports a much higher number is that it forces the loading of such content. Some of the videos found hosted on Lematin’s servers were found to be used in dynamic content heavy sections such as scrolling news sections which are triggered by a mouse click. </w:t>
+        <w:t>”</w:t>
+      </w:r>
+      <w:r>
+        <w:t xml:space="preserve"> </w:t>
+      </w:r>
+      <w:r>
+        <w:t>(MDN, n.d.)</w:t>
+      </w:r>
+      <w:r>
+        <w:t xml:space="preserve">. </w:t>
+      </w:r>
+      <w:r>
+        <w:t>What this</w:t>
+      </w:r>
+      <w:r>
+        <w:t xml:space="preserve"> means</w:t>
+      </w:r>
+      <w:r>
+        <w:t xml:space="preserve"> is</w:t>
+      </w:r>
+      <w:r>
+        <w:t xml:space="preserve"> that the data is recognized by the website but not fully loaded unless it is needed.</w:t>
+      </w:r>
+    </w:p>
+    <w:p>
+      <w:r>
+        <w:t>The reason why Website Carbon reports a much higher</w:t>
+      </w:r>
+      <w:r>
+        <w:t xml:space="preserve"> number is rooted in the way it works</w:t>
+      </w:r>
+      <w:r>
+        <w:t>.</w:t>
+      </w:r>
+      <w:r>
+        <w:t xml:space="preserve"> After consulting with two of the developers from Wholegrain Digital I was told that the API uses Google’s </w:t>
+      </w:r>
+      <w:proofErr w:type="spellStart"/>
+      <w:r>
+        <w:t>PageSpeeds</w:t>
+      </w:r>
+      <w:proofErr w:type="spellEnd"/>
+      <w:r>
+        <w:t xml:space="preserve"> Insights. There, the total size was identical to </w:t>
+      </w:r>
+      <w:r>
+        <w:t>the one reported by WC.</w:t>
+      </w:r>
+      <w:r>
+        <w:t xml:space="preserve"> Some of the videos found hosted on </w:t>
+      </w:r>
+      <w:proofErr w:type="spellStart"/>
+      <w:r>
+        <w:t>Lematin’s</w:t>
+      </w:r>
+      <w:proofErr w:type="spellEnd"/>
+      <w:r>
+        <w:t xml:space="preserve"> servers</w:t>
+      </w:r>
+      <w:r>
+        <w:t xml:space="preserve"> were listed on the report generated by </w:t>
+      </w:r>
+      <w:proofErr w:type="spellStart"/>
+      <w:r>
+        <w:t>PageSpeeds</w:t>
+      </w:r>
+      <w:proofErr w:type="spellEnd"/>
+      <w:r>
+        <w:t>. Those were</w:t>
+      </w:r>
+      <w:r>
+        <w:t xml:space="preserve"> found to be </w:t>
+      </w:r>
+      <w:r>
+        <w:t xml:space="preserve">the same ones that had a “206 Partial Content” as mentioned in the previous paragraph. They are </w:t>
+      </w:r>
+      <w:r>
+        <w:t xml:space="preserve">used in dynamic content heavy sections such as scrolling news sections which are triggered by a mouse click. </w:t>
       </w:r>
       <w:r>
         <w:t>The same type of</w:t>
@@ -9262,7 +9647,36 @@
         <w:t xml:space="preserve">Other websites tested through the API and Chrome at the same time gave much more comparable results. Youradio.cz, for example, was tested on 25/06/2022 and gave very similar results in both tools, 5.2mb of data were both detected there. The same repeated for other websites. </w:t>
       </w:r>
       <w:r>
-        <w:t>The behavior exhibited by the API is comparable to using Linux’s ‘wget’ with a high level of recursiveness enabled</w:t>
+        <w:t>What I found out is that t</w:t>
+      </w:r>
+      <w:r>
+        <w:t>he behavior exhibited by the API</w:t>
+      </w:r>
+      <w:r>
+        <w:t xml:space="preserve"> (and </w:t>
+      </w:r>
+      <w:proofErr w:type="spellStart"/>
+      <w:r>
+        <w:t>PageSpeeds</w:t>
+      </w:r>
+      <w:proofErr w:type="spellEnd"/>
+      <w:r>
+        <w:t xml:space="preserve"> as well)</w:t>
+      </w:r>
+      <w:r>
+        <w:t xml:space="preserve"> is comparable to using Linux’s ‘</w:t>
+      </w:r>
+      <w:proofErr w:type="spellStart"/>
+      <w:r>
+        <w:t>wget</w:t>
+      </w:r>
+      <w:proofErr w:type="spellEnd"/>
+      <w:r>
+        <w:t xml:space="preserve">’ </w:t>
+      </w:r>
+      <w:r>
+        <w:lastRenderedPageBreak/>
+        <w:t>with a high level of recursiveness enabled</w:t>
       </w:r>
       <w:r>
         <w:t xml:space="preserve"> which parses links found on the website and saves them even if the content is not directly hosted on the server.</w:t>
@@ -9278,7 +9692,6 @@
     </w:p>
     <w:p>
       <w:r>
-        <w:lastRenderedPageBreak/>
         <w:t>All of t</w:t>
       </w:r>
       <w:r>
@@ -9345,16 +9758,14 @@
                             <w:r>
                               <w:t xml:space="preserve">Figure </w:t>
                             </w:r>
-                            <w:fldSimple w:instr=" SEQ Figure \* ARABIC ">
-                              <w:r>
-                                <w:rPr>
-                                  <w:noProof/>
-                                </w:rPr>
-                                <w:t>8</w:t>
-                              </w:r>
-                            </w:fldSimple>
                             <w:r>
-                              <w:t>: move to appendix</w:t>
+                              <w:t>9</w:t>
+                            </w:r>
+                            <w:r>
+                              <w:t xml:space="preserve">: </w:t>
+                            </w:r>
+                            <w:r>
+                              <w:t>YouRadio.cz, as measured on 25/06/2022</w:t>
                             </w:r>
                           </w:p>
                         </w:txbxContent>
@@ -9383,16 +9794,14 @@
                       <w:r>
                         <w:t xml:space="preserve">Figure </w:t>
                       </w:r>
-                      <w:fldSimple w:instr=" SEQ Figure \* ARABIC ">
-                        <w:r>
-                          <w:rPr>
-                            <w:noProof/>
-                          </w:rPr>
-                          <w:t>8</w:t>
-                        </w:r>
-                      </w:fldSimple>
                       <w:r>
-                        <w:t>: move to appendix</w:t>
+                        <w:t>9</w:t>
+                      </w:r>
+                      <w:r>
+                        <w:t xml:space="preserve">: </w:t>
+                      </w:r>
+                      <w:r>
+                        <w:t>YouRadio.cz, as measured on 25/06/2022</w:t>
                       </w:r>
                     </w:p>
                   </w:txbxContent>
@@ -9486,10 +9895,113 @@
         <w:t xml:space="preserve"> could be considered slightly subjective as some estimates are evidently slightly inflated, as far as a first load of a webpage is concerned.</w:t>
       </w:r>
       <w:r>
-        <w:t xml:space="preserve"> The data examined in “Overview” already and what will be shown in the next several sections should not be considered not to be perfectly accurate, but it is nevertheless proof considering that browsing habits are not limited only to a homepage.</w:t>
-      </w:r>
-    </w:p>
-    <w:p>
+        <w:t xml:space="preserve"> </w:t>
+      </w:r>
+      <w:r>
+        <w:t>W</w:t>
+      </w:r>
+      <w:r>
+        <w:t>hat will be shown in the next several sections should not be considered not to be perfectly accurate, but it is nevertheless proof considering that browsing habits are not limited only to a homepage.</w:t>
+      </w:r>
+    </w:p>
+    <w:p>
+      <w:r>
+        <w:rPr>
+          <w:noProof/>
+        </w:rPr>
+        <mc:AlternateContent>
+          <mc:Choice Requires="wps">
+            <w:drawing>
+              <wp:anchor distT="0" distB="0" distL="114300" distR="114300" simplePos="0" relativeHeight="251691008" behindDoc="0" locked="0" layoutInCell="1" allowOverlap="1" wp14:anchorId="0E847C55" wp14:editId="58206A01">
+                <wp:simplePos x="0" y="0"/>
+                <wp:positionH relativeFrom="column">
+                  <wp:posOffset>3627120</wp:posOffset>
+                </wp:positionH>
+                <wp:positionV relativeFrom="paragraph">
+                  <wp:posOffset>335280</wp:posOffset>
+                </wp:positionV>
+                <wp:extent cx="2636520" cy="635"/>
+                <wp:effectExtent l="0" t="0" r="0" b="0"/>
+                <wp:wrapThrough wrapText="bothSides">
+                  <wp:wrapPolygon edited="0">
+                    <wp:start x="0" y="0"/>
+                    <wp:lineTo x="0" y="21600"/>
+                    <wp:lineTo x="21600" y="21600"/>
+                    <wp:lineTo x="21600" y="0"/>
+                  </wp:wrapPolygon>
+                </wp:wrapThrough>
+                <wp:docPr id="8" name="Text Box 8"/>
+                <wp:cNvGraphicFramePr/>
+                <a:graphic xmlns:a="http://schemas.openxmlformats.org/drawingml/2006/main">
+                  <a:graphicData uri="http://schemas.microsoft.com/office/word/2010/wordprocessingShape">
+                    <wps:wsp>
+                      <wps:cNvSpPr txBox="1"/>
+                      <wps:spPr>
+                        <a:xfrm>
+                          <a:off x="0" y="0"/>
+                          <a:ext cx="2636520" cy="635"/>
+                        </a:xfrm>
+                        <a:prstGeom prst="rect">
+                          <a:avLst/>
+                        </a:prstGeom>
+                        <a:solidFill>
+                          <a:prstClr val="white"/>
+                        </a:solidFill>
+                        <a:ln>
+                          <a:noFill/>
+                        </a:ln>
+                      </wps:spPr>
+                      <wps:txbx>
+                        <w:txbxContent>
+                          <w:p>
+                            <w:pPr>
+                              <w:pStyle w:val="Caption"/>
+                              <w:rPr>
+                                <w:noProof/>
+                              </w:rPr>
+                            </w:pPr>
+                            <w:r>
+                              <w:t>Figure 10: The same website, in Chrome</w:t>
+                            </w:r>
+                          </w:p>
+                        </w:txbxContent>
+                      </wps:txbx>
+                      <wps:bodyPr rot="0" spcFirstLastPara="0" vertOverflow="overflow" horzOverflow="overflow" vert="horz" wrap="square" lIns="0" tIns="0" rIns="0" bIns="0" numCol="1" spcCol="0" rtlCol="0" fromWordArt="0" anchor="t" anchorCtr="0" forceAA="0" compatLnSpc="1">
+                        <a:prstTxWarp prst="textNoShape">
+                          <a:avLst/>
+                        </a:prstTxWarp>
+                        <a:spAutoFit/>
+                      </wps:bodyPr>
+                    </wps:wsp>
+                  </a:graphicData>
+                </a:graphic>
+              </wp:anchor>
+            </w:drawing>
+          </mc:Choice>
+          <mc:Fallback>
+            <w:pict>
+              <v:shape w14:anchorId="0E847C55" id="Text Box 8" o:spid="_x0000_s1034" type="#_x0000_t202" style="position:absolute;margin-left:285.6pt;margin-top:26.4pt;width:207.6pt;height:.05pt;z-index:251691008;visibility:visible;mso-wrap-style:square;mso-wrap-distance-left:9pt;mso-wrap-distance-top:0;mso-wrap-distance-right:9pt;mso-wrap-distance-bottom:0;mso-position-horizontal:absolute;mso-position-horizontal-relative:text;mso-position-vertical:absolute;mso-position-vertical-relative:text;v-text-anchor:top" o:gfxdata="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" stroked="f">
+                <v:textbox style="mso-fit-shape-to-text:t" inset="0,0,0,0">
+                  <w:txbxContent>
+                    <w:p>
+                      <w:pPr>
+                        <w:pStyle w:val="Caption"/>
+                        <w:rPr>
+                          <w:noProof/>
+                        </w:rPr>
+                      </w:pPr>
+                      <w:r>
+                        <w:t>Figure 10: The same website, in Chrome</w:t>
+                      </w:r>
+                    </w:p>
+                  </w:txbxContent>
+                </v:textbox>
+                <w10:wrap type="through"/>
+              </v:shape>
+            </w:pict>
+          </mc:Fallback>
+        </mc:AlternateContent>
+      </w:r>
       <w:r>
         <w:rPr>
           <w:noProof/>
@@ -9704,7 +10216,7 @@
                               <w:t xml:space="preserve">Figure </w:t>
                             </w:r>
                             <w:r>
-                              <w:t>8</w:t>
+                              <w:t>12</w:t>
                             </w:r>
                             <w:r>
                               <w:t>: Bottom 1000, Mean, Median, St Dev in 'Bytes'</w:t>
@@ -9726,7 +10238,7 @@
           </mc:Choice>
           <mc:Fallback>
             <w:pict>
-              <v:shape w14:anchorId="4876C859" id="Text Box 44" o:spid="_x0000_s1034" type="#_x0000_t202" style="position:absolute;margin-left:244.85pt;margin-top:235.6pt;width:277.8pt;height:.05pt;z-index:251672576;visibility:visible;mso-wrap-style:square;mso-wrap-distance-left:9pt;mso-wrap-distance-top:0;mso-wrap-distance-right:9pt;mso-wrap-distance-bottom:0;mso-position-horizontal:absolute;mso-position-horizontal-relative:text;mso-position-vertical:absolute;mso-position-vertical-relative:text;v-text-anchor:top" o:gfxdata="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" stroked="f">
+              <v:shape w14:anchorId="4876C859" id="Text Box 44" o:spid="_x0000_s1035" type="#_x0000_t202" style="position:absolute;margin-left:244.85pt;margin-top:235.6pt;width:277.8pt;height:.05pt;z-index:251672576;visibility:visible;mso-wrap-style:square;mso-wrap-distance-left:9pt;mso-wrap-distance-top:0;mso-wrap-distance-right:9pt;mso-wrap-distance-bottom:0;mso-position-horizontal:absolute;mso-position-horizontal-relative:text;mso-position-vertical:absolute;mso-position-vertical-relative:text;v-text-anchor:top" o:gfxdata="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" stroked="f">
                 <v:textbox style="mso-fit-shape-to-text:t" inset="0,0,0,0">
                   <w:txbxContent>
                     <w:p>
@@ -9740,7 +10252,7 @@
                         <w:t xml:space="preserve">Figure </w:t>
                       </w:r>
                       <w:r>
-                        <w:t>8</w:t>
+                        <w:t>12</w:t>
                       </w:r>
                       <w:r>
                         <w:t>: Bottom 1000, Mean, Median, St Dev in 'Bytes'</w:t>
@@ -9811,10 +10323,10 @@
                               </w:rPr>
                             </w:pPr>
                             <w:r>
-                              <w:t xml:space="preserve">Figure </w:t>
+                              <w:t>Figure</w:t>
                             </w:r>
                             <w:r>
-                              <w:t>7</w:t>
+                              <w:t xml:space="preserve"> 11</w:t>
                             </w:r>
                             <w:r>
                               <w:t>: Top 1000, Mean, Median, St Dev in 'Bytes'</w:t>
@@ -9836,7 +10348,7 @@
           </mc:Choice>
           <mc:Fallback>
             <w:pict>
-              <v:shape w14:anchorId="2D978C04" id="Text Box 42" o:spid="_x0000_s1035" type="#_x0000_t202" style="position:absolute;margin-left:-2.15pt;margin-top:236.4pt;width:4in;height:.05pt;z-index:251669504;visibility:visible;mso-wrap-style:square;mso-wrap-distance-left:9pt;mso-wrap-distance-top:0;mso-wrap-distance-right:9pt;mso-wrap-distance-bottom:0;mso-position-horizontal:absolute;mso-position-horizontal-relative:text;mso-position-vertical:absolute;mso-position-vertical-relative:text;v-text-anchor:top" o:gfxdata="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" stroked="f">
+              <v:shape w14:anchorId="2D978C04" id="Text Box 42" o:spid="_x0000_s1036" type="#_x0000_t202" style="position:absolute;margin-left:-2.15pt;margin-top:236.4pt;width:4in;height:.05pt;z-index:251669504;visibility:visible;mso-wrap-style:square;mso-wrap-distance-left:9pt;mso-wrap-distance-top:0;mso-wrap-distance-right:9pt;mso-wrap-distance-bottom:0;mso-position-horizontal:absolute;mso-position-horizontal-relative:text;mso-position-vertical:absolute;mso-position-vertical-relative:text;v-text-anchor:top" o:gfxdata="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" stroked="f">
                 <v:textbox style="mso-fit-shape-to-text:t" inset="0,0,0,0">
                   <w:txbxContent>
                     <w:p>
@@ -9847,10 +10359,10 @@
                         </w:rPr>
                       </w:pPr>
                       <w:r>
-                        <w:t xml:space="preserve">Figure </w:t>
+                        <w:t>Figure</w:t>
                       </w:r>
                       <w:r>
-                        <w:t>7</w:t>
+                        <w:t xml:space="preserve"> 11</w:t>
                       </w:r>
                       <w:r>
                         <w:t>: Top 1000, Mean, Median, St Dev in 'Bytes'</w:t>
@@ -9992,7 +10504,11 @@
         <w:t xml:space="preserve"> the differences are negligible with the top 1000 being only slightly lower (0.09mb) </w:t>
       </w:r>
       <w:r>
-        <w:t>in terms of size than the 3.69 mb originally measured and the bottom is 0.14mb less. Those differences can be explained as small deviations caused by the presence or lack thereof of one of the previously detected outliers in this slice of the data</w:t>
+        <w:t xml:space="preserve">in terms of size than the 3.69 mb </w:t>
+      </w:r>
+      <w:r>
+        <w:lastRenderedPageBreak/>
+        <w:t>originally measured and the bottom is 0.14mb less. Those differences can be explained as small deviations caused by the presence or lack thereof of one of the previously detected outliers in this slice of the data</w:t>
       </w:r>
       <w:r>
         <w:t>, and that can be further seen in the bigger difference in the median sizes where there</w:t>
@@ -10057,11 +10573,7 @@
         <w:t>7</w:t>
       </w:r>
       <w:r>
-        <w:t xml:space="preserve"> and </w:t>
-      </w:r>
-      <w:r>
-        <w:lastRenderedPageBreak/>
-        <w:t xml:space="preserve">the small difference with the 2022 data is caused by either natural increases in file sizes year-by-year or by the </w:t>
+        <w:t xml:space="preserve"> and the small difference with the 2022 data is caused by either natural increases in file sizes year-by-year or by the </w:t>
       </w:r>
       <w:r>
         <w:t>already discussed outliers.</w:t>
@@ -11030,6 +11542,7 @@
     <w:p/>
     <w:p>
       <w:r>
+        <w:lastRenderedPageBreak/>
         <w:t>What</w:t>
       </w:r>
       <w:r>
@@ -11045,11 +11558,7 @@
         <w:t xml:space="preserve"> curious</w:t>
       </w:r>
       <w:r>
-        <w:t xml:space="preserve"> that there are indeed many more large sites in “unknown”, but on average they are actually slightly smaller in size than the renewable ones. That can be seen by further modifying the two split datasets to be arranged by descending and seeing an overview of the sites in both statistics. If we define a large site to be one over 100mb then we see that True and unknown both contain only 5 sites, and the difference mostly comes from the first two sites which are much larger than the others in size. </w:t>
-      </w:r>
-      <w:r>
-        <w:lastRenderedPageBreak/>
-        <w:t>By filtering down to those larger than 50mb, the picture starts to change, the sizes are almost the same in all rows. But once we filter the sets to only include anything over 25, 15 and 10mb we start seeing some large differences. The 25mb column already has a large difference in size, caused by the larger number of sites in “unknown”, even if those are generally smaller than the trues and this continues into the 15 and 10mb columns too. Although the average size stays slightly lower in weight in “unknown”, there are 28% more of them and that bloats the overall weight.</w:t>
+        <w:t xml:space="preserve"> that there are indeed many more large sites in “unknown”, but on average they are actually slightly smaller in size than the renewable ones. That can be seen by further modifying the two split datasets to be arranged by descending and seeing an overview of the sites in both statistics. If we define a large site to be one over 100mb then we see that True and unknown both contain only 5 sites, and the difference mostly comes from the first two sites which are much larger than the others in size. By filtering down to those larger than 50mb, the picture starts to change, the sizes are almost the same in all rows. But once we filter the sets to only include anything over 25, 15 and 10mb we start seeing some large differences. The 25mb column already has a large difference in size, caused by the larger number of sites in “unknown”, even if those are generally smaller than the trues and this continues into the 15 and 10mb columns too. Although the average size stays slightly lower in weight in “unknown”, there are 28% more of them and that bloats the overall weight.</w:t>
       </w:r>
     </w:p>
     <w:p>
@@ -11100,7 +11609,23 @@
           <w:rFonts w:cstheme="minorHAnsi"/>
           <w:shd w:val="clear" w:color="auto" w:fill="FFFFFF"/>
         </w:rPr>
-        <w:t>.com, .edu, .gov, .int, .mil, .net, and .org</w:t>
+        <w:t>.com, .</w:t>
+      </w:r>
+      <w:proofErr w:type="spellStart"/>
+      <w:r>
+        <w:rPr>
+          <w:rFonts w:cstheme="minorHAnsi"/>
+          <w:shd w:val="clear" w:color="auto" w:fill="FFFFFF"/>
+        </w:rPr>
+        <w:t>edu</w:t>
+      </w:r>
+      <w:proofErr w:type="spellEnd"/>
+      <w:r>
+        <w:rPr>
+          <w:rFonts w:cstheme="minorHAnsi"/>
+          <w:shd w:val="clear" w:color="auto" w:fill="FFFFFF"/>
+        </w:rPr>
+        <w:t>, .gov, .int, .mil, .net, and .org</w:t>
       </w:r>
       <w:r>
         <w:rPr>
@@ -11248,8 +11773,13 @@
           </w:tcPr>
           <w:p>
             <w:r>
-              <w:t>.edu</w:t>
-            </w:r>
+              <w:t>.</w:t>
+            </w:r>
+            <w:proofErr w:type="spellStart"/>
+            <w:r>
+              <w:t>edu</w:t>
+            </w:r>
+            <w:proofErr w:type="spellEnd"/>
           </w:p>
         </w:tc>
         <w:tc>
@@ -11451,8 +11981,13 @@
           </w:tcPr>
           <w:p>
             <w:r>
-              <w:t>.edu</w:t>
-            </w:r>
+              <w:t>.</w:t>
+            </w:r>
+            <w:proofErr w:type="spellStart"/>
+            <w:r>
+              <w:t>edu</w:t>
+            </w:r>
+            <w:proofErr w:type="spellEnd"/>
           </w:p>
         </w:tc>
         <w:tc>
@@ -12381,7 +12916,15 @@
     <w:p/>
     <w:p>
       <w:r>
-        <w:t xml:space="preserve">What this tells us is that most TLD’s follow the set averages, with the exceptions being .edu, .int and .mil. </w:t>
+        <w:t>What this tells us is that most TLD’s follow the set averages, with the exceptions being .</w:t>
+      </w:r>
+      <w:proofErr w:type="spellStart"/>
+      <w:r>
+        <w:t>edu</w:t>
+      </w:r>
+      <w:proofErr w:type="spellEnd"/>
+      <w:r>
+        <w:t xml:space="preserve">, .int and .mil. </w:t>
       </w:r>
       <w:r>
         <w:t xml:space="preserve">Those four are </w:t>
@@ -12398,7 +12941,6 @@
     </w:p>
     <w:p>
       <w:r>
-        <w:lastRenderedPageBreak/>
         <w:t>For</w:t>
       </w:r>
       <w:r>
@@ -12441,7 +12983,15 @@
     </w:p>
     <w:p>
       <w:r>
-        <w:t xml:space="preserve">Here follows a brief analysis on the regional domains found in the dataset. Those are all country specific domains that could be detected with regular expressions (e.g., “.co.uk” for the United Kingdom and “.bg” for Bulgaria”). They are not grouped by the location of the hosting server or the actual origin of the website as the latter is impossible to determine for all websites and the former can be considered meaningless as many websites nowadays are hosted in countries other than the one they are targeted for. </w:t>
+        <w:t>Here follows a brief analysis on the regional domains found in the dataset. Those are all country specific domains that could be detected with regular expressions (e.g., “.co.uk” for the United Kingdom and “.</w:t>
+      </w:r>
+      <w:proofErr w:type="spellStart"/>
+      <w:r>
+        <w:t>bg</w:t>
+      </w:r>
+      <w:proofErr w:type="spellEnd"/>
+      <w:r>
+        <w:t xml:space="preserve">” for Bulgaria”). They are not grouped by the location of the hosting server or the actual origin of the website as the latter is impossible to determine for all websites and the former can be considered meaningless as many websites nowadays are hosted in countries other than the one they are targeted for. </w:t>
       </w:r>
       <w:r>
         <w:t xml:space="preserve"> This section analyses 10,180 domains, or 20.3% of the dataset.</w:t>
@@ -13698,6 +14248,7 @@
       </w:pPr>
       <w:bookmarkStart w:id="19" w:name="_Toc107067190"/>
       <w:r>
+        <w:lastRenderedPageBreak/>
         <w:t>Discussion</w:t>
       </w:r>
       <w:r>
@@ -13742,7 +14293,6 @@
     </w:p>
     <w:p>
       <w:r>
-        <w:lastRenderedPageBreak/>
         <w:t>The average emissions per capita vary greatly. IEA measures the footprint for a United States citizen to have been 14.4 t</w:t>
       </w:r>
       <w:r>
@@ -13979,6 +14529,7 @@
     </w:p>
     <w:p>
       <w:r>
+        <w:lastRenderedPageBreak/>
         <w:t>There are at least 1.88 billion websites in the world (Armstrong, 2021) and if each of these were opened just once per day then we’d be contributing negatively to the environment with at least 1748 tons of dioxide each day</w:t>
       </w:r>
       <w:r>
@@ -14017,7 +14568,6 @@
     </w:p>
     <w:p>
       <w:r>
-        <w:lastRenderedPageBreak/>
         <w:t>Unfortunately, there is no realistic way to know that with precision as user behavior across the planet can be affected by many different reasons, ranging from the time of day to the type of the website or by local</w:t>
       </w:r>
       <w:r>
@@ -14034,6 +14584,21 @@
       </w:pPr>
       <w:r>
         <w:t>Conclusion</w:t>
+      </w:r>
+    </w:p>
+    <w:p>
+      <w:pPr>
+        <w:rPr>
+          <w:i/>
+          <w:iCs/>
+        </w:rPr>
+      </w:pPr>
+      <w:r>
+        <w:rPr>
+          <w:i/>
+          <w:iCs/>
+        </w:rPr>
+        <w:t>The research question was defined previously as:</w:t>
       </w:r>
     </w:p>
     <w:p>
@@ -14131,7 +14696,15 @@
         <w:t>, a web project combining several different tools and libraries for the purposes of automation and web-scraping. Alongside that, I also began researching carbon emissions in both general aspect and with a focus on IT and the web.</w:t>
       </w:r>
       <w:r>
-        <w:t xml:space="preserve"> The overall goal was to analyze the entire Tranco ranking list of 1 million websites.</w:t>
+        <w:t xml:space="preserve"> The overall goal was to analyze the entire </w:t>
+      </w:r>
+      <w:proofErr w:type="spellStart"/>
+      <w:r>
+        <w:t>Tranco</w:t>
+      </w:r>
+      <w:proofErr w:type="spellEnd"/>
+      <w:r>
+        <w:t xml:space="preserve"> ranking list of 1 million websites.</w:t>
       </w:r>
     </w:p>
     <w:p>
@@ -14165,7 +14738,11 @@
         <w:t>At that point in time, the idea was still to scrape all of the data. I built a basic Python scraper with Selenium and started testing it with the API. Each scrape took approximately 10 to 20 seconds to finish, which meant that I’d need at the minimum 234 days to parse the entire ranking list. The reason for that was that a scraper essentially simulates the actions a person can take on a website</w:t>
       </w:r>
       <w:r>
-        <w:t xml:space="preserve">, which meant waiting for page loads, server slowdowns and so on. As the API took differing amounts of time to process each site, there was no viable way to force sub-10 second waiting times for scraping and the server was slowing down with time. </w:t>
+        <w:t xml:space="preserve">, which meant waiting for page loads, server slowdowns and so on. As the API took differing amounts of time to process each site, there was no viable way to force sub-10 second waiting times for scraping and the server was </w:t>
+      </w:r>
+      <w:r>
+        <w:lastRenderedPageBreak/>
+        <w:t xml:space="preserve">slowing down with time. </w:t>
       </w:r>
       <w:r>
         <w:t xml:space="preserve">Additionally, I also tried the scraper on one of the other </w:t>
@@ -14174,7 +14751,15 @@
         <w:t xml:space="preserve">faster </w:t>
       </w:r>
       <w:r>
-        <w:t>sites, Kastor.green but a scrape</w:t>
+        <w:t xml:space="preserve">sites, </w:t>
+      </w:r>
+      <w:proofErr w:type="spellStart"/>
+      <w:r>
+        <w:t>Kastor.green</w:t>
+      </w:r>
+      <w:proofErr w:type="spellEnd"/>
+      <w:r>
+        <w:t xml:space="preserve"> but a scrape</w:t>
       </w:r>
       <w:r>
         <w:t xml:space="preserve"> there</w:t>
@@ -14220,11 +14805,7 @@
         <w:t>es</w:t>
       </w:r>
       <w:r>
-        <w:t xml:space="preserve"> and the API was also providing </w:t>
-      </w:r>
-      <w:r>
-        <w:lastRenderedPageBreak/>
-        <w:t xml:space="preserve">additional data that was not used on the main Website Carbon page. There were several issues with this approach though. First, the API was not as reliable as I had hoped, many websites were not returning any data and my success rate was </w:t>
+        <w:t xml:space="preserve"> and the API was also providing additional data that was not used on the main Website Carbon page. There were several issues with this approach though. First, the API was not as reliable as I had hoped, many websites were not returning any data and my success rate was </w:t>
       </w:r>
       <w:r>
         <w:t>only around 1</w:t>
@@ -14250,13 +14831,37 @@
         <w:t>After handling the response rate, I wanted to improve</w:t>
       </w:r>
       <w:r>
-        <w:t xml:space="preserve"> the speed of parsing. This is when I found aiohttp and asyncio and I rewrote the code with concurrency in mind. After rewriting everything, I managed to increase the overall speed and was now able to do 200 parses in 3-5 minutes. This, unfortunately escalated an issue I was also encountering with the non-concurrent method at first: some sites, mostly Cloudflare based ones, were returning HTML error pages instead of the JSON I needed</w:t>
+        <w:t xml:space="preserve"> the speed of parsing. This is when I found </w:t>
+      </w:r>
+      <w:proofErr w:type="spellStart"/>
+      <w:r>
+        <w:t>aiohttp</w:t>
+      </w:r>
+      <w:proofErr w:type="spellEnd"/>
+      <w:r>
+        <w:t xml:space="preserve"> and </w:t>
+      </w:r>
+      <w:proofErr w:type="spellStart"/>
+      <w:r>
+        <w:t>asyncio</w:t>
+      </w:r>
+      <w:proofErr w:type="spellEnd"/>
+      <w:r>
+        <w:t xml:space="preserve"> and I rewrote the code with concurrency in mind. After rewriting everything, I managed to increase the overall speed and was now able to do 200 parses in 3-5 minutes. This, unfortunately escalated an issue I was also encountering with the non-concurrent method at first: some sites, mostly Cloudflare based ones, were returning HTML error pages instead of the JSON I needed</w:t>
       </w:r>
       <w:r>
         <w:t xml:space="preserve"> which made the program crash.</w:t>
       </w:r>
       <w:r>
-        <w:t xml:space="preserve"> With Requests that was very easy to handle with proper exceptions handling, but that was difficult with asyncio. The main reasons for that were my lack of experience with concurrency programming and the way </w:t>
+        <w:t xml:space="preserve"> With Requests that was very easy to handle with proper exceptions handling, but that was difficult with </w:t>
+      </w:r>
+      <w:proofErr w:type="spellStart"/>
+      <w:r>
+        <w:t>asyncio</w:t>
+      </w:r>
+      <w:proofErr w:type="spellEnd"/>
+      <w:r>
+        <w:t xml:space="preserve">. The main reasons for that were my lack of experience with concurrency programming and the way </w:t>
       </w:r>
       <w:r>
         <w:t xml:space="preserve">methods are handled when utilizing it. Contrary to sequential code, concurrency executes methods which are usually reached last multiple times while some of the older ones are still being ran at the same time. To </w:t>
@@ -14377,6 +14982,7 @@
         </w:numPr>
       </w:pPr>
       <w:r>
+        <w:lastRenderedPageBreak/>
         <w:t>Lack of bandwidth</w:t>
       </w:r>
     </w:p>
@@ -14385,7 +14991,15 @@
         <w:ind w:left="720"/>
       </w:pPr>
       <w:r>
-        <w:t>The initial suggestion was for the entire Tranco list to be processed. Unfortunately</w:t>
+        <w:t xml:space="preserve">The initial suggestion was for the entire </w:t>
+      </w:r>
+      <w:proofErr w:type="spellStart"/>
+      <w:r>
+        <w:t>Tranco</w:t>
+      </w:r>
+      <w:proofErr w:type="spellEnd"/>
+      <w:r>
+        <w:t xml:space="preserve"> list to be processed. Unfortunately</w:t>
       </w:r>
       <w:r>
         <w:t>,</w:t>
@@ -14412,7 +15026,6 @@
         </w:numPr>
       </w:pPr>
       <w:r>
-        <w:lastRenderedPageBreak/>
         <w:t>The tools available were not functional</w:t>
       </w:r>
     </w:p>
@@ -14495,9 +15108,11 @@
             <w:tcW w:w="1705" w:type="dxa"/>
           </w:tcPr>
           <w:p>
+            <w:proofErr w:type="spellStart"/>
             <w:r>
               <w:t>Carbonalyser</w:t>
             </w:r>
+            <w:proofErr w:type="spellEnd"/>
             <w:r>
               <w:rPr>
                 <w:rStyle w:val="FootnoteReference"/>
@@ -14512,7 +15127,15 @@
           </w:tcPr>
           <w:p>
             <w:r>
-              <w:t>Last updated in January 2020. In theory useful as it can measure the network traffic as it is happening but the numbers are too different to be compared directly with the main analysis in the thesis (e.g., loading</w:t>
+              <w:t xml:space="preserve">Last updated in January 2020. In theory useful as it can measure the network traffic as it is </w:t>
+            </w:r>
+            <w:proofErr w:type="gramStart"/>
+            <w:r>
+              <w:t>happening</w:t>
+            </w:r>
+            <w:proofErr w:type="gramEnd"/>
+            <w:r>
+              <w:t xml:space="preserve"> but the numbers are too different to be compared directly with the main analysis in the thesis (e.g., loading</w:t>
             </w:r>
             <w:r>
               <w:t xml:space="preserve"> VU Amsterdam’s </w:t>
@@ -14563,9 +15186,11 @@
             <w:tcW w:w="1705" w:type="dxa"/>
           </w:tcPr>
           <w:p>
+            <w:proofErr w:type="spellStart"/>
             <w:r>
               <w:t>Clickclean</w:t>
             </w:r>
+            <w:proofErr w:type="spellEnd"/>
             <w:r>
               <w:rPr>
                 <w:rStyle w:val="FootnoteReference"/>
@@ -14640,9 +15265,11 @@
             <w:tcW w:w="1705" w:type="dxa"/>
           </w:tcPr>
           <w:p>
+            <w:proofErr w:type="spellStart"/>
             <w:r>
               <w:t>EcoGrader</w:t>
             </w:r>
+            <w:proofErr w:type="spellEnd"/>
             <w:r>
               <w:rPr>
                 <w:rStyle w:val="FootnoteReference"/>
@@ -14675,7 +15302,15 @@
               <w:t>.</w:t>
             </w:r>
             <w:r>
-              <w:t xml:space="preserve"> Also, the two websites use different methodologies for the CO2 statistic which leads to different results.It is not clear which one is the most accurate.</w:t>
+              <w:t xml:space="preserve"> Also, the two websites use different methodologies for the CO2 statistic which leads to different </w:t>
+            </w:r>
+            <w:proofErr w:type="spellStart"/>
+            <w:r>
+              <w:t>results.It</w:t>
+            </w:r>
+            <w:proofErr w:type="spellEnd"/>
+            <w:r>
+              <w:t xml:space="preserve"> is not clear which one is the most accurate.</w:t>
             </w:r>
             <w:r>
               <w:t xml:space="preserve"> All other statistics appear interesting at first sight but after further inspection we can see that they are </w:t>
@@ -14701,9 +15336,11 @@
             <w:tcW w:w="1705" w:type="dxa"/>
           </w:tcPr>
           <w:p>
+            <w:proofErr w:type="spellStart"/>
             <w:r>
               <w:t>EcoMeter</w:t>
             </w:r>
+            <w:proofErr w:type="spellEnd"/>
             <w:r>
               <w:rPr>
                 <w:rStyle w:val="FootnoteReference"/>
@@ -14729,9 +15366,11 @@
             <w:tcW w:w="1705" w:type="dxa"/>
           </w:tcPr>
           <w:p>
+            <w:proofErr w:type="spellStart"/>
             <w:r>
               <w:t>GreenFrame</w:t>
             </w:r>
+            <w:proofErr w:type="spellEnd"/>
             <w:r>
               <w:rPr>
                 <w:rStyle w:val="FootnoteReference"/>
@@ -14767,6 +15406,7 @@
           </w:tcPr>
           <w:p>
             <w:r>
+              <w:lastRenderedPageBreak/>
               <w:t>Mobile Efficiency Index</w:t>
             </w:r>
             <w:r>
@@ -14794,9 +15434,11 @@
             <w:tcW w:w="1705" w:type="dxa"/>
           </w:tcPr>
           <w:p>
+            <w:proofErr w:type="spellStart"/>
             <w:r>
               <w:t>Kastor.green</w:t>
             </w:r>
+            <w:proofErr w:type="spellEnd"/>
             <w:r>
               <w:rPr>
                 <w:rStyle w:val="FootnoteReference"/>
@@ -14822,9 +15464,11 @@
             <w:tcW w:w="1705" w:type="dxa"/>
           </w:tcPr>
           <w:p>
+            <w:proofErr w:type="spellStart"/>
             <w:r>
               <w:t>WeDeex</w:t>
             </w:r>
+            <w:proofErr w:type="spellEnd"/>
             <w:r>
               <w:rPr>
                 <w:rStyle w:val="FootnoteReference"/>
@@ -14854,7 +15498,6 @@
       <w:bookmarkStart w:id="22" w:name="_Toc107067193"/>
       <w:bookmarkEnd w:id="21"/>
       <w:r>
-        <w:lastRenderedPageBreak/>
         <w:t>References</w:t>
       </w:r>
       <w:bookmarkEnd w:id="22"/>
@@ -14865,20 +15508,11 @@
         <w:spacing w:after="0" w:line="240" w:lineRule="auto"/>
         <w:ind w:left="720" w:hanging="720"/>
         <w:rPr>
-          <w:rStyle w:val="Hyperlink"/>
           <w:rFonts w:ascii="Times New Roman" w:eastAsia="Times New Roman" w:hAnsi="Times New Roman" w:cs="Times New Roman"/>
           <w:sz w:val="24"/>
           <w:szCs w:val="24"/>
         </w:rPr>
       </w:pPr>
-      <w:r>
-        <w:rPr>
-          <w:rFonts w:ascii="Times New Roman" w:eastAsia="Times New Roman" w:hAnsi="Times New Roman" w:cs="Times New Roman"/>
-          <w:sz w:val="24"/>
-          <w:szCs w:val="24"/>
-        </w:rPr>
-        <w:t xml:space="preserve">Alghushairy, O., Alsini, R., Soule, T., &amp; Ma, X. (2020). A Review of Local Outlier Factor Algorithms for Outlier Detection in Big Data Streams. </w:t>
-      </w:r>
       <w:r>
         <w:rPr>
           <w:rFonts w:ascii="Times New Roman" w:eastAsia="Times New Roman" w:hAnsi="Times New Roman" w:cs="Times New Roman"/>
@@ -14887,7 +15521,7 @@
           <w:sz w:val="24"/>
           <w:szCs w:val="24"/>
         </w:rPr>
-        <w:t>Big Data and Cognitive Computing</w:t>
+        <w:t>206 Partial Content - HTTP | MDN</w:t>
       </w:r>
       <w:r>
         <w:rPr>
@@ -14895,7 +15529,67 @@
           <w:sz w:val="24"/>
           <w:szCs w:val="24"/>
         </w:rPr>
-        <w:t xml:space="preserve">, </w:t>
+        <w:t xml:space="preserve">. (n.d.). Mozilla Web Docs. Retrieved June 30, 2022, from </w:t>
+      </w:r>
+      <w:hyperlink r:id="rId24" w:history="1">
+        <w:r>
+          <w:rPr>
+            <w:rStyle w:val="Hyperlink"/>
+            <w:rFonts w:ascii="Times New Roman" w:eastAsia="Times New Roman" w:hAnsi="Times New Roman" w:cs="Times New Roman"/>
+            <w:sz w:val="24"/>
+            <w:szCs w:val="24"/>
+          </w:rPr>
+          <w:t>https://developer.mozilla.org/en-US/docs/Web/HTTP/Status/206#:%7E:text=The%20HTTP%20206%20Partial%20Content%20success%20status%20response%20code%20indicates%20that%20the%20request%20has%20succeeded%20and%20the%20body%20contains%20the%20requested%20ranges%20of%20data%2C%20as%20described%20in%20the%20Range%20header%20of%20the%20request.</w:t>
+        </w:r>
+      </w:hyperlink>
+    </w:p>
+    <w:p/>
+    <w:p>
+      <w:pPr>
+        <w:spacing w:after="0" w:line="240" w:lineRule="auto"/>
+        <w:ind w:left="720" w:hanging="720"/>
+        <w:rPr>
+          <w:rStyle w:val="Hyperlink"/>
+          <w:rFonts w:ascii="Times New Roman" w:eastAsia="Times New Roman" w:hAnsi="Times New Roman" w:cs="Times New Roman"/>
+          <w:sz w:val="24"/>
+          <w:szCs w:val="24"/>
+        </w:rPr>
+      </w:pPr>
+      <w:proofErr w:type="spellStart"/>
+      <w:r>
+        <w:rPr>
+          <w:rFonts w:ascii="Times New Roman" w:eastAsia="Times New Roman" w:hAnsi="Times New Roman" w:cs="Times New Roman"/>
+          <w:sz w:val="24"/>
+          <w:szCs w:val="24"/>
+        </w:rPr>
+        <w:t>Alghushairy</w:t>
+      </w:r>
+      <w:proofErr w:type="spellEnd"/>
+      <w:r>
+        <w:rPr>
+          <w:rFonts w:ascii="Times New Roman" w:eastAsia="Times New Roman" w:hAnsi="Times New Roman" w:cs="Times New Roman"/>
+          <w:sz w:val="24"/>
+          <w:szCs w:val="24"/>
+        </w:rPr>
+        <w:t xml:space="preserve">, O., </w:t>
+      </w:r>
+      <w:proofErr w:type="spellStart"/>
+      <w:r>
+        <w:rPr>
+          <w:rFonts w:ascii="Times New Roman" w:eastAsia="Times New Roman" w:hAnsi="Times New Roman" w:cs="Times New Roman"/>
+          <w:sz w:val="24"/>
+          <w:szCs w:val="24"/>
+        </w:rPr>
+        <w:t>Alsini</w:t>
+      </w:r>
+      <w:proofErr w:type="spellEnd"/>
+      <w:r>
+        <w:rPr>
+          <w:rFonts w:ascii="Times New Roman" w:eastAsia="Times New Roman" w:hAnsi="Times New Roman" w:cs="Times New Roman"/>
+          <w:sz w:val="24"/>
+          <w:szCs w:val="24"/>
+        </w:rPr>
+        <w:t xml:space="preserve">, R., Soule, T., &amp; Ma, X. (2020). A Review of Local Outlier Factor Algorithms for Outlier Detection in Big Data Streams. </w:t>
       </w:r>
       <w:r>
         <w:rPr>
@@ -14905,7 +15599,7 @@
           <w:sz w:val="24"/>
           <w:szCs w:val="24"/>
         </w:rPr>
-        <w:t>5</w:t>
+        <w:t>Big Data and Cognitive Computing</w:t>
       </w:r>
       <w:r>
         <w:rPr>
@@ -14913,9 +15607,27 @@
           <w:sz w:val="24"/>
           <w:szCs w:val="24"/>
         </w:rPr>
+        <w:t xml:space="preserve">, </w:t>
+      </w:r>
+      <w:r>
+        <w:rPr>
+          <w:rFonts w:ascii="Times New Roman" w:eastAsia="Times New Roman" w:hAnsi="Times New Roman" w:cs="Times New Roman"/>
+          <w:i/>
+          <w:iCs/>
+          <w:sz w:val="24"/>
+          <w:szCs w:val="24"/>
+        </w:rPr>
+        <w:t>5</w:t>
+      </w:r>
+      <w:r>
+        <w:rPr>
+          <w:rFonts w:ascii="Times New Roman" w:eastAsia="Times New Roman" w:hAnsi="Times New Roman" w:cs="Times New Roman"/>
+          <w:sz w:val="24"/>
+          <w:szCs w:val="24"/>
+        </w:rPr>
         <w:t xml:space="preserve">(1). </w:t>
       </w:r>
-      <w:hyperlink r:id="rId24" w:history="1">
+      <w:hyperlink r:id="rId25" w:history="1">
         <w:r>
           <w:rPr>
             <w:rStyle w:val="Hyperlink"/>
@@ -14961,7 +15673,7 @@
       <w:r>
         <w:t xml:space="preserve"> Statista Infographics. Retrieved June 25, 2022, from </w:t>
       </w:r>
-      <w:hyperlink r:id="rId25" w:history="1">
+      <w:hyperlink r:id="rId26" w:history="1">
         <w:r>
           <w:rPr>
             <w:rStyle w:val="Hyperlink"/>
@@ -14998,7 +15710,43 @@
           <w:sz w:val="24"/>
           <w:szCs w:val="24"/>
         </w:rPr>
-        <w:t xml:space="preserve">Aslan, J., Mayers, K., Koomey, J. G., &amp; France, C. (2017). Electricity Intensity of Internet Data Transmission: Untangling the Estimates. </w:t>
+        <w:t xml:space="preserve">Aslan, J., </w:t>
+      </w:r>
+      <w:proofErr w:type="spellStart"/>
+      <w:r>
+        <w:rPr>
+          <w:rFonts w:ascii="Times New Roman" w:eastAsia="Times New Roman" w:hAnsi="Times New Roman" w:cs="Times New Roman"/>
+          <w:sz w:val="24"/>
+          <w:szCs w:val="24"/>
+        </w:rPr>
+        <w:t>Mayers</w:t>
+      </w:r>
+      <w:proofErr w:type="spellEnd"/>
+      <w:r>
+        <w:rPr>
+          <w:rFonts w:ascii="Times New Roman" w:eastAsia="Times New Roman" w:hAnsi="Times New Roman" w:cs="Times New Roman"/>
+          <w:sz w:val="24"/>
+          <w:szCs w:val="24"/>
+        </w:rPr>
+        <w:t xml:space="preserve">, K., </w:t>
+      </w:r>
+      <w:proofErr w:type="spellStart"/>
+      <w:r>
+        <w:rPr>
+          <w:rFonts w:ascii="Times New Roman" w:eastAsia="Times New Roman" w:hAnsi="Times New Roman" w:cs="Times New Roman"/>
+          <w:sz w:val="24"/>
+          <w:szCs w:val="24"/>
+        </w:rPr>
+        <w:t>Koomey</w:t>
+      </w:r>
+      <w:proofErr w:type="spellEnd"/>
+      <w:r>
+        <w:rPr>
+          <w:rFonts w:ascii="Times New Roman" w:eastAsia="Times New Roman" w:hAnsi="Times New Roman" w:cs="Times New Roman"/>
+          <w:sz w:val="24"/>
+          <w:szCs w:val="24"/>
+        </w:rPr>
+        <w:t xml:space="preserve">, J. G., &amp; France, C. (2017). Electricity Intensity of Internet Data Transmission: Untangling the Estimates. </w:t>
       </w:r>
       <w:r>
         <w:rPr>
@@ -15036,7 +15784,7 @@
         </w:rPr>
         <w:t xml:space="preserve">(4), 785–798. </w:t>
       </w:r>
-      <w:hyperlink r:id="rId26" w:history="1">
+      <w:hyperlink r:id="rId27" w:history="1">
         <w:r>
           <w:rPr>
             <w:rStyle w:val="Hyperlink"/>
@@ -15089,7 +15837,7 @@
       <w:r>
         <w:t xml:space="preserve">(2), 19–31. </w:t>
       </w:r>
-      <w:hyperlink r:id="rId27" w:history="1">
+      <w:hyperlink r:id="rId28" w:history="1">
         <w:r>
           <w:rPr>
             <w:rStyle w:val="Hyperlink"/>
@@ -15109,8 +15857,13 @@
         <w:spacing w:before="0" w:beforeAutospacing="0" w:after="0" w:afterAutospacing="0"/>
         <w:ind w:left="720" w:hanging="720"/>
       </w:pPr>
-      <w:r>
-        <w:t xml:space="preserve">Büchel, K. (1996). System Boundaries. </w:t>
+      <w:proofErr w:type="spellStart"/>
+      <w:r>
+        <w:t>Büchel</w:t>
+      </w:r>
+      <w:proofErr w:type="spellEnd"/>
+      <w:r>
+        <w:t xml:space="preserve">, K. (1996). System Boundaries. </w:t>
       </w:r>
       <w:r>
         <w:rPr>
@@ -15122,7 +15875,7 @@
       <w:r>
         <w:t xml:space="preserve">, 11–25. </w:t>
       </w:r>
-      <w:hyperlink r:id="rId28" w:history="1">
+      <w:hyperlink r:id="rId29" w:history="1">
         <w:r>
           <w:rPr>
             <w:rStyle w:val="Hyperlink"/>
@@ -15161,7 +15914,7 @@
       <w:r>
         <w:t xml:space="preserve">. Retrieved June 19, 2022, from </w:t>
       </w:r>
-      <w:hyperlink r:id="rId29" w:history="1">
+      <w:hyperlink r:id="rId30" w:history="1">
         <w:r>
           <w:rPr>
             <w:rStyle w:val="Hyperlink"/>
@@ -15192,17 +15945,34 @@
       <w:r>
         <w:t xml:space="preserve">Everts, T. (2017, August 9). </w:t>
       </w:r>
+      <w:proofErr w:type="spellStart"/>
       <w:r>
         <w:rPr>
           <w:i/>
           <w:iCs/>
         </w:rPr>
-        <w:t>SpeedCurve | The average web page is 3MB. How much should we care?</w:t>
-      </w:r>
-      <w:r>
-        <w:t xml:space="preserve"> SpeedCurve. Retrieved June 25, 2022, from </w:t>
-      </w:r>
-      <w:hyperlink r:id="rId30" w:history="1">
+        <w:t>SpeedCurve</w:t>
+      </w:r>
+      <w:proofErr w:type="spellEnd"/>
+      <w:r>
+        <w:rPr>
+          <w:i/>
+          <w:iCs/>
+        </w:rPr>
+        <w:t xml:space="preserve"> | The average web page is 3MB. How much should we care?</w:t>
+      </w:r>
+      <w:r>
+        <w:t xml:space="preserve"> </w:t>
+      </w:r>
+      <w:proofErr w:type="spellStart"/>
+      <w:r>
+        <w:t>SpeedCurve</w:t>
+      </w:r>
+      <w:proofErr w:type="spellEnd"/>
+      <w:r>
+        <w:t xml:space="preserve">. Retrieved June 25, 2022, from </w:t>
+      </w:r>
+      <w:hyperlink r:id="rId31" w:history="1">
         <w:r>
           <w:rPr>
             <w:rStyle w:val="Hyperlink"/>
@@ -15237,7 +16007,7 @@
       <w:r>
         <w:t xml:space="preserve">. US EPA. Retrieved June 19, 2022, from </w:t>
       </w:r>
-      <w:hyperlink r:id="rId31" w:history="1">
+      <w:hyperlink r:id="rId32" w:history="1">
         <w:r>
           <w:rPr>
             <w:rStyle w:val="Hyperlink"/>
@@ -15260,8 +16030,37 @@
           <w:rStyle w:val="Hyperlink"/>
         </w:rPr>
       </w:pPr>
-      <w:r>
-        <w:t xml:space="preserve">Fabbrizzi, S., Maggino, F., Marinelli, N., Menghini, S., Ricci, C., &amp; Sacchelli, S. (2016). Sustainability and Food: A Text Analysis of the Scientific Literature. </w:t>
+      <w:proofErr w:type="spellStart"/>
+      <w:r>
+        <w:t>Fabbrizzi</w:t>
+      </w:r>
+      <w:proofErr w:type="spellEnd"/>
+      <w:r>
+        <w:t xml:space="preserve">, S., </w:t>
+      </w:r>
+      <w:proofErr w:type="spellStart"/>
+      <w:r>
+        <w:t>Maggino</w:t>
+      </w:r>
+      <w:proofErr w:type="spellEnd"/>
+      <w:r>
+        <w:t xml:space="preserve">, F., Marinelli, N., </w:t>
+      </w:r>
+      <w:proofErr w:type="spellStart"/>
+      <w:r>
+        <w:t>Menghini</w:t>
+      </w:r>
+      <w:proofErr w:type="spellEnd"/>
+      <w:r>
+        <w:t xml:space="preserve">, S., Ricci, C., &amp; </w:t>
+      </w:r>
+      <w:proofErr w:type="spellStart"/>
+      <w:r>
+        <w:t>Sacchelli</w:t>
+      </w:r>
+      <w:proofErr w:type="spellEnd"/>
+      <w:r>
+        <w:t xml:space="preserve">, S. (2016). Sustainability and Food: A Text Analysis of the Scientific Literature. </w:t>
       </w:r>
       <w:r>
         <w:rPr>
@@ -15283,7 +16082,7 @@
       <w:r>
         <w:t xml:space="preserve">, 670–679. </w:t>
       </w:r>
-      <w:hyperlink r:id="rId32" w:history="1">
+      <w:hyperlink r:id="rId33" w:history="1">
         <w:r>
           <w:rPr>
             <w:rStyle w:val="Hyperlink"/>
@@ -15318,7 +16117,25 @@
           <w:sz w:val="24"/>
           <w:szCs w:val="24"/>
         </w:rPr>
-        <w:t xml:space="preserve">Freitag, C., Berners-Lee, M., Widdicks, K., Knowles, B., Blair, G. S., &amp; Friday, A. (2021). The real climate and transformative impact of ICT: A critique of estimates, trends, and regulations. </w:t>
+        <w:t xml:space="preserve">Freitag, C., Berners-Lee, M., </w:t>
+      </w:r>
+      <w:proofErr w:type="spellStart"/>
+      <w:r>
+        <w:rPr>
+          <w:rFonts w:ascii="Times New Roman" w:eastAsia="Times New Roman" w:hAnsi="Times New Roman" w:cs="Times New Roman"/>
+          <w:sz w:val="24"/>
+          <w:szCs w:val="24"/>
+        </w:rPr>
+        <w:t>Widdicks</w:t>
+      </w:r>
+      <w:proofErr w:type="spellEnd"/>
+      <w:r>
+        <w:rPr>
+          <w:rFonts w:ascii="Times New Roman" w:eastAsia="Times New Roman" w:hAnsi="Times New Roman" w:cs="Times New Roman"/>
+          <w:sz w:val="24"/>
+          <w:szCs w:val="24"/>
+        </w:rPr>
+        <w:t xml:space="preserve">, K., Knowles, B., Blair, G. S., &amp; Friday, A. (2021). The real climate and transformative impact of ICT: A critique of estimates, trends, and regulations. </w:t>
       </w:r>
       <w:r>
         <w:rPr>
@@ -15356,7 +16173,7 @@
         </w:rPr>
         <w:t xml:space="preserve">(9), 100340. </w:t>
       </w:r>
-      <w:hyperlink r:id="rId33" w:history="1">
+      <w:hyperlink r:id="rId34" w:history="1">
         <w:r>
           <w:rPr>
             <w:rStyle w:val="Hyperlink"/>
@@ -15398,7 +16215,7 @@
       <w:r>
         <w:t xml:space="preserve"> World Resources Institute. Retrieved June 19, 2022, from </w:t>
       </w:r>
-      <w:hyperlink r:id="rId34" w:history="1">
+      <w:hyperlink r:id="rId35" w:history="1">
         <w:r>
           <w:rPr>
             <w:rStyle w:val="Hyperlink"/>
@@ -15436,6 +16253,7 @@
         </w:rPr>
         <w:t xml:space="preserve">Grubbs, F. E. (1969). Procedures for Detecting Outlying Observations in Samples. </w:t>
       </w:r>
+      <w:proofErr w:type="spellStart"/>
       <w:r>
         <w:rPr>
           <w:rFonts w:ascii="Times New Roman" w:eastAsia="Times New Roman" w:hAnsi="Times New Roman" w:cs="Times New Roman"/>
@@ -15446,6 +16264,7 @@
         </w:rPr>
         <w:t>Technometrics</w:t>
       </w:r>
+      <w:proofErr w:type="spellEnd"/>
       <w:r>
         <w:rPr>
           <w:rFonts w:ascii="Times New Roman" w:eastAsia="Times New Roman" w:hAnsi="Times New Roman" w:cs="Times New Roman"/>
@@ -15472,7 +16291,7 @@
         </w:rPr>
         <w:t xml:space="preserve">(1), 1–21. </w:t>
       </w:r>
-      <w:hyperlink r:id="rId35" w:history="1">
+      <w:hyperlink r:id="rId36" w:history="1">
         <w:r>
           <w:rPr>
             <w:rStyle w:val="Hyperlink"/>
@@ -15575,7 +16394,7 @@
         </w:rPr>
         <w:t xml:space="preserve">. (n.d.). ICANN. Retrieved June 29, 2022, from </w:t>
       </w:r>
-      <w:hyperlink r:id="rId36" w:history="1">
+      <w:hyperlink r:id="rId37" w:history="1">
         <w:r>
           <w:rPr>
             <w:rStyle w:val="Hyperlink"/>
@@ -15617,7 +16436,7 @@
       <w:r>
         <w:t xml:space="preserve">. Retrieved June 25, 2022, from </w:t>
       </w:r>
-      <w:hyperlink r:id="rId37" w:history="1">
+      <w:hyperlink r:id="rId38" w:history="1">
         <w:r>
           <w:rPr>
             <w:rStyle w:val="Hyperlink"/>
@@ -15652,7 +16471,7 @@
       <w:r>
         <w:t xml:space="preserve">. </w:t>
       </w:r>
-      <w:hyperlink r:id="rId38" w:history="1">
+      <w:hyperlink r:id="rId39" w:history="1">
         <w:r>
           <w:rPr>
             <w:rStyle w:val="Hyperlink"/>
@@ -15685,7 +16504,7 @@
       <w:r>
         <w:t xml:space="preserve">. </w:t>
       </w:r>
-      <w:hyperlink r:id="rId39" w:history="1">
+      <w:hyperlink r:id="rId40" w:history="1">
         <w:r>
           <w:rPr>
             <w:rStyle w:val="Hyperlink"/>
@@ -15705,8 +16524,22 @@
         <w:spacing w:before="0" w:beforeAutospacing="0" w:after="0" w:afterAutospacing="0"/>
         <w:ind w:left="720" w:hanging="720"/>
       </w:pPr>
-      <w:r>
-        <w:t xml:space="preserve">Krisetya, M., Lairson, L., &amp; Mauldin, A. (n.d.). </w:t>
+      <w:proofErr w:type="spellStart"/>
+      <w:r>
+        <w:lastRenderedPageBreak/>
+        <w:t>Krisetya</w:t>
+      </w:r>
+      <w:proofErr w:type="spellEnd"/>
+      <w:r>
+        <w:t xml:space="preserve">, M., </w:t>
+      </w:r>
+      <w:proofErr w:type="spellStart"/>
+      <w:r>
+        <w:t>Lairson</w:t>
+      </w:r>
+      <w:proofErr w:type="spellEnd"/>
+      <w:r>
+        <w:t xml:space="preserve">, L., &amp; Mauldin, A. (n.d.). </w:t>
       </w:r>
       <w:r>
         <w:rPr>
@@ -15718,7 +16551,7 @@
       <w:r>
         <w:t xml:space="preserve"> [Graph]. Global Internet Map 2021. </w:t>
       </w:r>
-      <w:hyperlink r:id="rId40" w:history="1">
+      <w:hyperlink r:id="rId41" w:history="1">
         <w:r>
           <w:rPr>
             <w:rStyle w:val="Hyperlink"/>
@@ -15751,7 +16584,7 @@
       <w:r>
         <w:t xml:space="preserve">. (2021, December 2). US EPA. Retrieved June 19, 2022, from </w:t>
       </w:r>
-      <w:hyperlink r:id="rId41" w:history="1">
+      <w:hyperlink r:id="rId42" w:history="1">
         <w:r>
           <w:rPr>
             <w:rStyle w:val="Hyperlink"/>
@@ -15785,7 +16618,7 @@
       <w:r>
         <w:t xml:space="preserve">. Yale Program on Climate Change Communication. Retrieved June 19, 2022, from </w:t>
       </w:r>
-      <w:hyperlink r:id="rId42" w:history="1">
+      <w:hyperlink r:id="rId43" w:history="1">
         <w:r>
           <w:rPr>
             <w:rStyle w:val="Hyperlink"/>
@@ -15804,7 +16637,55 @@
         <w:ind w:left="720" w:hanging="720"/>
       </w:pPr>
       <w:r>
-        <w:t xml:space="preserve">le Pochat, V., van Goethem, T., Tajalizadehkhoob, S., Korczynski, M., &amp; Joosen, W. (2019). Tranco: A Research-Oriented Top Sites Ranking Hardened Against Manipulation. </w:t>
+        <w:t xml:space="preserve">le </w:t>
+      </w:r>
+      <w:proofErr w:type="spellStart"/>
+      <w:r>
+        <w:t>Pochat</w:t>
+      </w:r>
+      <w:proofErr w:type="spellEnd"/>
+      <w:r>
+        <w:t xml:space="preserve">, V., van </w:t>
+      </w:r>
+      <w:proofErr w:type="spellStart"/>
+      <w:r>
+        <w:t>Goethem</w:t>
+      </w:r>
+      <w:proofErr w:type="spellEnd"/>
+      <w:r>
+        <w:t xml:space="preserve">, T., </w:t>
+      </w:r>
+      <w:proofErr w:type="spellStart"/>
+      <w:r>
+        <w:t>Tajalizadehkhoob</w:t>
+      </w:r>
+      <w:proofErr w:type="spellEnd"/>
+      <w:r>
+        <w:t xml:space="preserve">, S., </w:t>
+      </w:r>
+      <w:proofErr w:type="spellStart"/>
+      <w:r>
+        <w:t>Korczynski</w:t>
+      </w:r>
+      <w:proofErr w:type="spellEnd"/>
+      <w:r>
+        <w:t xml:space="preserve">, M., &amp; </w:t>
+      </w:r>
+      <w:proofErr w:type="spellStart"/>
+      <w:r>
+        <w:t>Joosen</w:t>
+      </w:r>
+      <w:proofErr w:type="spellEnd"/>
+      <w:r>
+        <w:t xml:space="preserve">, W. (2019). </w:t>
+      </w:r>
+      <w:proofErr w:type="spellStart"/>
+      <w:r>
+        <w:t>Tranco</w:t>
+      </w:r>
+      <w:proofErr w:type="spellEnd"/>
+      <w:r>
+        <w:t xml:space="preserve">: A Research-Oriented Top Sites Ranking Hardened Against Manipulation. </w:t>
       </w:r>
       <w:r>
         <w:rPr>
@@ -15816,7 +16697,7 @@
       <w:r>
         <w:t xml:space="preserve">. </w:t>
       </w:r>
-      <w:hyperlink r:id="rId43" w:history="1">
+      <w:hyperlink r:id="rId44" w:history="1">
         <w:r>
           <w:rPr>
             <w:rStyle w:val="Hyperlink"/>
@@ -15849,19 +16730,12 @@
       <w:r>
         <w:t xml:space="preserve">. Climate.Gov. Retrieved June 19, 2022, from </w:t>
       </w:r>
-      <w:hyperlink r:id="rId44" w:history="1">
+      <w:hyperlink r:id="rId45" w:history="1">
         <w:r>
           <w:rPr>
             <w:rStyle w:val="Hyperlink"/>
           </w:rPr>
-          <w:t>https://www.climate.gov/news-features/understanding-climate/climate-change-atmospheric-carbon-</w:t>
-        </w:r>
-        <w:r>
-          <w:rPr>
-            <w:rStyle w:val="Hyperlink"/>
-          </w:rPr>
-          <w:lastRenderedPageBreak/>
-          <w:t>dioxide#:%7E:text=Carbon%20dioxide%20concentrations%20are%20rising,people%20are%20burning%20for%20energy</w:t>
+          <w:t>https://www.climate.gov/news-features/understanding-climate/climate-change-atmospheric-carbon-dioxide#:%7E:text=Carbon%20dioxide%20concentrations%20are%20rising,people%20are%20burning%20for%20energy</w:t>
         </w:r>
       </w:hyperlink>
     </w:p>
@@ -15876,8 +16750,29 @@
         <w:spacing w:before="0" w:beforeAutospacing="0" w:after="0" w:afterAutospacing="0"/>
         <w:ind w:left="720" w:hanging="720"/>
       </w:pPr>
-      <w:r>
-        <w:t xml:space="preserve">Masanet, E., Shehabi, A., Lei, N., Smith, S., &amp; Koomey, J. (2020). Recalibrating global data center energy-use estimates. </w:t>
+      <w:proofErr w:type="spellStart"/>
+      <w:r>
+        <w:t>Masanet</w:t>
+      </w:r>
+      <w:proofErr w:type="spellEnd"/>
+      <w:r>
+        <w:t xml:space="preserve">, E., </w:t>
+      </w:r>
+      <w:proofErr w:type="spellStart"/>
+      <w:r>
+        <w:t>Shehabi</w:t>
+      </w:r>
+      <w:proofErr w:type="spellEnd"/>
+      <w:r>
+        <w:t xml:space="preserve">, A., Lei, N., Smith, S., &amp; </w:t>
+      </w:r>
+      <w:proofErr w:type="spellStart"/>
+      <w:r>
+        <w:t>Koomey</w:t>
+      </w:r>
+      <w:proofErr w:type="spellEnd"/>
+      <w:r>
+        <w:t xml:space="preserve">, J. (2020). Recalibrating global data center energy-use estimates. </w:t>
       </w:r>
       <w:r>
         <w:rPr>
@@ -15899,7 +16794,7 @@
       <w:r>
         <w:t xml:space="preserve">(6481), 984–986. </w:t>
       </w:r>
-      <w:hyperlink r:id="rId45" w:history="1">
+      <w:hyperlink r:id="rId46" w:history="1">
         <w:r>
           <w:rPr>
             <w:rStyle w:val="Hyperlink"/>
@@ -15921,8 +16816,13 @@
         <w:spacing w:before="0" w:beforeAutospacing="0" w:after="0" w:afterAutospacing="0"/>
         <w:ind w:left="720" w:hanging="720"/>
       </w:pPr>
-      <w:r>
-        <w:t xml:space="preserve">nationalgridESO. (n.d.). </w:t>
+      <w:proofErr w:type="spellStart"/>
+      <w:r>
+        <w:t>nationalgridESO</w:t>
+      </w:r>
+      <w:proofErr w:type="spellEnd"/>
+      <w:r>
+        <w:t xml:space="preserve">. (n.d.). </w:t>
       </w:r>
       <w:r>
         <w:rPr>
@@ -15934,7 +16834,7 @@
       <w:r>
         <w:t xml:space="preserve">. Nationalgrideso.Com. Retrieved June 20, 2022, from </w:t>
       </w:r>
-      <w:hyperlink r:id="rId46" w:history="1">
+      <w:hyperlink r:id="rId47" w:history="1">
         <w:r>
           <w:rPr>
             <w:rStyle w:val="Hyperlink"/>
@@ -15958,7 +16858,23 @@
         </w:rPr>
       </w:pPr>
       <w:r>
-        <w:t xml:space="preserve">Rehman, A., Ma, H., Ozturk, I., Murshed, M., &amp; Dagar, V. (2021). The dynamic impacts of CO2 emissions from different sources on Pakistan’s economic progress: a roadmap to sustainable development. </w:t>
+        <w:t xml:space="preserve">Rehman, A., Ma, H., Ozturk, I., </w:t>
+      </w:r>
+      <w:proofErr w:type="spellStart"/>
+      <w:r>
+        <w:t>Murshed</w:t>
+      </w:r>
+      <w:proofErr w:type="spellEnd"/>
+      <w:r>
+        <w:t xml:space="preserve">, M., &amp; </w:t>
+      </w:r>
+      <w:proofErr w:type="spellStart"/>
+      <w:r>
+        <w:t>Dagar</w:t>
+      </w:r>
+      <w:proofErr w:type="spellEnd"/>
+      <w:r>
+        <w:t xml:space="preserve">, V. (2021). The dynamic impacts of CO2 emissions from different sources on Pakistan’s economic progress: a roadmap to sustainable development. </w:t>
       </w:r>
       <w:r>
         <w:rPr>
@@ -15980,7 +16896,7 @@
       <w:r>
         <w:t xml:space="preserve">(12), 17857–17880. </w:t>
       </w:r>
-      <w:hyperlink r:id="rId47" w:history="1">
+      <w:hyperlink r:id="rId48" w:history="1">
         <w:r>
           <w:rPr>
             <w:rStyle w:val="Hyperlink"/>
@@ -16018,7 +16934,7 @@
       <w:r>
         <w:t xml:space="preserve">. Retrieved June 25, 2022, from </w:t>
       </w:r>
-      <w:hyperlink r:id="rId48" w:history="1">
+      <w:hyperlink r:id="rId49" w:history="1">
         <w:r>
           <w:rPr>
             <w:rStyle w:val="Hyperlink"/>
@@ -16056,7 +16972,7 @@
       <w:r>
         <w:t xml:space="preserve">. Statista. </w:t>
       </w:r>
-      <w:hyperlink r:id="rId49" w:history="1">
+      <w:hyperlink r:id="rId50" w:history="1">
         <w:r>
           <w:rPr>
             <w:rStyle w:val="Hyperlink"/>
@@ -16083,13 +16999,42 @@
           <w:rStyle w:val="Hyperlink"/>
         </w:rPr>
       </w:pPr>
+      <w:proofErr w:type="spellStart"/>
       <w:r>
         <w:rPr>
           <w:rFonts w:ascii="Times New Roman" w:eastAsia="Times New Roman" w:hAnsi="Times New Roman" w:cs="Times New Roman"/>
           <w:sz w:val="24"/>
           <w:szCs w:val="24"/>
         </w:rPr>
-        <w:t xml:space="preserve">Tabachnick, B., &amp; Fidell, L. (2018). </w:t>
+        <w:lastRenderedPageBreak/>
+        <w:t>Tabachnick</w:t>
+      </w:r>
+      <w:proofErr w:type="spellEnd"/>
+      <w:r>
+        <w:rPr>
+          <w:rFonts w:ascii="Times New Roman" w:eastAsia="Times New Roman" w:hAnsi="Times New Roman" w:cs="Times New Roman"/>
+          <w:sz w:val="24"/>
+          <w:szCs w:val="24"/>
+        </w:rPr>
+        <w:t xml:space="preserve">, B., &amp; </w:t>
+      </w:r>
+      <w:proofErr w:type="spellStart"/>
+      <w:r>
+        <w:rPr>
+          <w:rFonts w:ascii="Times New Roman" w:eastAsia="Times New Roman" w:hAnsi="Times New Roman" w:cs="Times New Roman"/>
+          <w:sz w:val="24"/>
+          <w:szCs w:val="24"/>
+        </w:rPr>
+        <w:t>Fidell</w:t>
+      </w:r>
+      <w:proofErr w:type="spellEnd"/>
+      <w:r>
+        <w:rPr>
+          <w:rFonts w:ascii="Times New Roman" w:eastAsia="Times New Roman" w:hAnsi="Times New Roman" w:cs="Times New Roman"/>
+          <w:sz w:val="24"/>
+          <w:szCs w:val="24"/>
+        </w:rPr>
+        <w:t xml:space="preserve">, L. (2018). </w:t>
       </w:r>
       <w:r>
         <w:rPr>
@@ -16119,8 +17064,13 @@
           <w:rStyle w:val="Hyperlink"/>
         </w:rPr>
       </w:pPr>
-      <w:r>
-        <w:t xml:space="preserve">Telefonaktiebolaget LM Ericsson. (2020, February). </w:t>
+      <w:proofErr w:type="spellStart"/>
+      <w:r>
+        <w:t>Telefonaktiebolaget</w:t>
+      </w:r>
+      <w:proofErr w:type="spellEnd"/>
+      <w:r>
+        <w:t xml:space="preserve"> LM Ericsson. (2020, February). </w:t>
       </w:r>
       <w:r>
         <w:rPr>
@@ -16132,7 +17082,7 @@
       <w:r>
         <w:t xml:space="preserve">. </w:t>
       </w:r>
-      <w:hyperlink r:id="rId50" w:history="1">
+      <w:hyperlink r:id="rId51" w:history="1">
         <w:r>
           <w:rPr>
             <w:rStyle w:val="Hyperlink"/>
@@ -16157,8 +17107,13 @@
           <w:rStyle w:val="Hyperlink"/>
         </w:rPr>
       </w:pPr>
-      <w:r>
-        <w:t xml:space="preserve">Telefonaktiebolaget LM Ericsson. (2021, November). </w:t>
+      <w:proofErr w:type="spellStart"/>
+      <w:r>
+        <w:t>Telefonaktiebolaget</w:t>
+      </w:r>
+      <w:proofErr w:type="spellEnd"/>
+      <w:r>
+        <w:t xml:space="preserve"> LM Ericsson. (2021, November). </w:t>
       </w:r>
       <w:r>
         <w:rPr>
@@ -16170,7 +17125,7 @@
       <w:r>
         <w:t xml:space="preserve">. </w:t>
       </w:r>
-      <w:hyperlink r:id="rId51" w:history="1">
+      <w:hyperlink r:id="rId52" w:history="1">
         <w:r>
           <w:rPr>
             <w:rStyle w:val="Hyperlink"/>
@@ -16208,7 +17163,7 @@
       <w:r>
         <w:t xml:space="preserve">. </w:t>
       </w:r>
-      <w:hyperlink r:id="rId52" w:history="1">
+      <w:hyperlink r:id="rId53" w:history="1">
         <w:r>
           <w:rPr>
             <w:rStyle w:val="Hyperlink"/>
@@ -16234,7 +17189,23 @@
         </w:rPr>
       </w:pPr>
       <w:r>
-        <w:t xml:space="preserve">Thiagarajan, N., Aggarwal, G., Nicoara, A., Boneh, D., &amp; Singh, J. P. (2012). Who killed my battery?: analyzing mobile browser energy consumption. </w:t>
+        <w:t xml:space="preserve">Thiagarajan, N., Aggarwal, G., </w:t>
+      </w:r>
+      <w:proofErr w:type="spellStart"/>
+      <w:r>
+        <w:t>Nicoara</w:t>
+      </w:r>
+      <w:proofErr w:type="spellEnd"/>
+      <w:r>
+        <w:t xml:space="preserve">, A., </w:t>
+      </w:r>
+      <w:proofErr w:type="spellStart"/>
+      <w:r>
+        <w:t>Boneh</w:t>
+      </w:r>
+      <w:proofErr w:type="spellEnd"/>
+      <w:r>
+        <w:t xml:space="preserve">, D., &amp; Singh, J. P. (2012). Who killed my battery?: analyzing mobile browser energy consumption. </w:t>
       </w:r>
       <w:r>
         <w:rPr>
@@ -16246,7 +17217,7 @@
       <w:r>
         <w:t xml:space="preserve">, 41–50. </w:t>
       </w:r>
-      <w:hyperlink r:id="rId53" w:history="1">
+      <w:hyperlink r:id="rId54" w:history="1">
         <w:r>
           <w:rPr>
             <w:rStyle w:val="Hyperlink"/>
@@ -16284,7 +17255,7 @@
       <w:r>
         <w:t xml:space="preserve">. </w:t>
       </w:r>
-      <w:hyperlink r:id="rId54" w:history="1">
+      <w:hyperlink r:id="rId55" w:history="1">
         <w:r>
           <w:rPr>
             <w:rStyle w:val="Hyperlink"/>
@@ -16317,7 +17288,7 @@
       <w:r>
         <w:t xml:space="preserve">. </w:t>
       </w:r>
-      <w:hyperlink r:id="rId55" w:history="1">
+      <w:hyperlink r:id="rId56" w:history="1">
         <w:r>
           <w:rPr>
             <w:rStyle w:val="Hyperlink"/>
@@ -16338,7 +17309,15 @@
         <w:ind w:left="720" w:hanging="720"/>
       </w:pPr>
       <w:r>
-        <w:t xml:space="preserve">Zhu, Y., &amp; Reddi, V. J. (2013). High-performance and energy-efficient mobile web browsing on big/little systems. </w:t>
+        <w:t xml:space="preserve">Zhu, Y., &amp; </w:t>
+      </w:r>
+      <w:proofErr w:type="spellStart"/>
+      <w:r>
+        <w:t>Reddi</w:t>
+      </w:r>
+      <w:proofErr w:type="spellEnd"/>
+      <w:r>
+        <w:t xml:space="preserve">, V. J. (2013). High-performance and energy-efficient mobile web browsing on big/little systems. </w:t>
       </w:r>
       <w:r>
         <w:rPr>
@@ -16350,7 +17329,7 @@
       <w:r>
         <w:t xml:space="preserve">. </w:t>
       </w:r>
-      <w:hyperlink r:id="rId56" w:history="1">
+      <w:hyperlink r:id="rId57" w:history="1">
         <w:r>
           <w:rPr>
             <w:rStyle w:val="Hyperlink"/>
@@ -16372,9 +17351,17 @@
         <w:t xml:space="preserve">Sustainable Web Design, </w:t>
       </w:r>
       <w:r>
-        <w:t xml:space="preserve">(Accessed: April, 12 20221) </w:t>
-      </w:r>
-      <w:hyperlink r:id="rId57" w:history="1">
+        <w:t xml:space="preserve">(Accessed: </w:t>
+      </w:r>
+      <w:proofErr w:type="gramStart"/>
+      <w:r>
+        <w:t>April,</w:t>
+      </w:r>
+      <w:proofErr w:type="gramEnd"/>
+      <w:r>
+        <w:t xml:space="preserve"> 12 20221) </w:t>
+      </w:r>
+      <w:hyperlink r:id="rId58" w:history="1">
         <w:r>
           <w:rPr>
             <w:rStyle w:val="Hyperlink"/>

</xml_diff>